<commit_message>
Adding Feature Selection and RamdonForest Predict Model
</commit_message>
<xml_diff>
--- a/Report/FinalReport_Proyect_Team_PyPy.docx
+++ b/Report/FinalReport_Proyect_Team_PyPy.docx
@@ -415,16 +415,13 @@
           <w:rFonts w:ascii="Calibri" w:eastAsia="Calibri" w:hAnsi="Calibri" w:cs="Calibri"/>
           <w:sz w:val="24"/>
           <w:szCs w:val="24"/>
-          <w:lang w:val="es-CO"/>
-        </w:rPr>
-      </w:pPr>
-      <w:proofErr w:type="spellStart"/>
+        </w:rPr>
+      </w:pPr>
       <w:r>
         <w:rPr>
           <w:rFonts w:ascii="Calibri" w:eastAsia="Calibri" w:hAnsi="Calibri" w:cs="Calibri"/>
           <w:sz w:val="24"/>
           <w:szCs w:val="24"/>
-          <w:lang w:val="es-CO"/>
         </w:rPr>
         <w:t>B</w:t>
       </w:r>
@@ -433,11 +430,9 @@
           <w:rFonts w:ascii="Calibri" w:eastAsia="Calibri" w:hAnsi="Calibri" w:cs="Calibri"/>
           <w:sz w:val="24"/>
           <w:szCs w:val="24"/>
-          <w:lang w:val="es-CO"/>
         </w:rPr>
         <w:t>y</w:t>
       </w:r>
-      <w:proofErr w:type="spellEnd"/>
     </w:p>
     <w:p>
       <w:pPr>
@@ -447,7 +442,6 @@
           <w:rFonts w:ascii="Calibri" w:eastAsia="Calibri" w:hAnsi="Calibri" w:cs="Calibri"/>
           <w:sz w:val="24"/>
           <w:szCs w:val="24"/>
-          <w:lang w:val="es-CO"/>
         </w:rPr>
       </w:pPr>
       <w:r>
@@ -455,7 +449,6 @@
           <w:rFonts w:ascii="Calibri" w:eastAsia="Calibri" w:hAnsi="Calibri" w:cs="Calibri"/>
           <w:sz w:val="24"/>
           <w:szCs w:val="24"/>
-          <w:lang w:val="es-CO"/>
         </w:rPr>
         <w:t xml:space="preserve"> </w:t>
       </w:r>
@@ -470,7 +463,6 @@
           <w:bCs/>
           <w:sz w:val="31"/>
           <w:szCs w:val="31"/>
-          <w:lang w:val="es-CO"/>
         </w:rPr>
       </w:pPr>
       <w:r>
@@ -480,7 +472,6 @@
           <w:bCs/>
           <w:sz w:val="31"/>
           <w:szCs w:val="31"/>
-          <w:lang w:val="es-CO"/>
         </w:rPr>
         <w:t xml:space="preserve">Bryan Rodriguez </w:t>
       </w:r>
@@ -495,7 +486,6 @@
           <w:bCs/>
           <w:sz w:val="31"/>
           <w:szCs w:val="31"/>
-          <w:lang w:val="es-CO"/>
         </w:rPr>
       </w:pPr>
       <w:r>
@@ -505,35 +495,41 @@
           <w:bCs/>
           <w:sz w:val="31"/>
           <w:szCs w:val="31"/>
-          <w:lang w:val="es-CO"/>
-        </w:rPr>
-        <w:t xml:space="preserve">Hazel </w:t>
+        </w:rPr>
+        <w:t>Hazel Ibasco</w:t>
       </w:r>
-      <w:proofErr w:type="spellStart"/>
-      <w:r>
+    </w:p>
+    <w:p>
+      <w:pPr>
+        <w:spacing w:after="0"/>
+        <w:jc w:val="center"/>
         <w:rPr>
           <w:rFonts w:ascii="Calibri" w:eastAsia="Calibri" w:hAnsi="Calibri" w:cs="Calibri"/>
           <w:b/>
           <w:bCs/>
           <w:sz w:val="31"/>
           <w:szCs w:val="31"/>
-          <w:lang w:val="es-CO"/>
-        </w:rPr>
-        <w:t>Ibasco</w:t>
-      </w:r>
-      <w:proofErr w:type="spellEnd"/>
-    </w:p>
-    <w:p>
-      <w:pPr>
-        <w:spacing w:after="0"/>
-        <w:jc w:val="center"/>
+        </w:rPr>
+      </w:pPr>
+      <w:r>
         <w:rPr>
           <w:rFonts w:ascii="Calibri" w:eastAsia="Calibri" w:hAnsi="Calibri" w:cs="Calibri"/>
           <w:b/>
           <w:bCs/>
           <w:sz w:val="31"/>
           <w:szCs w:val="31"/>
-          <w:lang w:val="es-CO"/>
+        </w:rPr>
+        <w:t>Nathaniel Pearson</w:t>
+      </w:r>
+    </w:p>
+    <w:p>
+      <w:pPr>
+        <w:spacing w:after="0"/>
+        <w:jc w:val="center"/>
+        <w:rPr>
+          <w:rFonts w:ascii="Calibri" w:eastAsia="Calibri" w:hAnsi="Calibri" w:cs="Calibri"/>
+          <w:sz w:val="24"/>
+          <w:szCs w:val="24"/>
         </w:rPr>
       </w:pPr>
       <w:r>
@@ -543,58 +539,9 @@
           <w:bCs/>
           <w:sz w:val="31"/>
           <w:szCs w:val="31"/>
-          <w:lang w:val="es-CO"/>
-        </w:rPr>
-        <w:t>Nathaniel Pearson</w:t>
+        </w:rPr>
+        <w:t>Shedrach Ezenwali</w:t>
       </w:r>
-    </w:p>
-    <w:p>
-      <w:pPr>
-        <w:spacing w:after="0"/>
-        <w:jc w:val="center"/>
-        <w:rPr>
-          <w:rFonts w:ascii="Calibri" w:eastAsia="Calibri" w:hAnsi="Calibri" w:cs="Calibri"/>
-          <w:sz w:val="24"/>
-          <w:szCs w:val="24"/>
-        </w:rPr>
-      </w:pPr>
-      <w:proofErr w:type="spellStart"/>
-      <w:r>
-        <w:rPr>
-          <w:rFonts w:ascii="Calibri" w:eastAsia="Calibri" w:hAnsi="Calibri" w:cs="Calibri"/>
-          <w:b/>
-          <w:bCs/>
-          <w:sz w:val="31"/>
-          <w:szCs w:val="31"/>
-          <w:lang w:val="es-CO"/>
-        </w:rPr>
-        <w:t>Shedrach</w:t>
-      </w:r>
-      <w:proofErr w:type="spellEnd"/>
-      <w:r>
-        <w:rPr>
-          <w:rFonts w:ascii="Calibri" w:eastAsia="Calibri" w:hAnsi="Calibri" w:cs="Calibri"/>
-          <w:b/>
-          <w:bCs/>
-          <w:sz w:val="31"/>
-          <w:szCs w:val="31"/>
-          <w:lang w:val="es-CO"/>
-        </w:rPr>
-        <w:t xml:space="preserve"> </w:t>
-      </w:r>
-      <w:proofErr w:type="spellStart"/>
-      <w:r>
-        <w:rPr>
-          <w:rFonts w:ascii="Calibri" w:eastAsia="Calibri" w:hAnsi="Calibri" w:cs="Calibri"/>
-          <w:b/>
-          <w:bCs/>
-          <w:sz w:val="31"/>
-          <w:szCs w:val="31"/>
-          <w:lang w:val="es-CO"/>
-        </w:rPr>
-        <w:t>Ezenwali</w:t>
-      </w:r>
-      <w:proofErr w:type="spellEnd"/>
     </w:p>
     <w:p>
       <w:pPr>
@@ -2880,20 +2827,360 @@
           <w:rFonts w:ascii="Calibri" w:eastAsia="Calibri" w:hAnsi="Calibri" w:cs="Calibri"/>
         </w:rPr>
       </w:pPr>
+    </w:p>
+    <w:p>
+      <w:pPr>
+        <w:pStyle w:val="ListParagraph"/>
+        <w:numPr>
+          <w:ilvl w:val="0"/>
+          <w:numId w:val="73"/>
+        </w:numPr>
+        <w:spacing w:after="0"/>
+        <w:jc w:val="both"/>
+        <w:rPr>
+          <w:rFonts w:ascii="Calibri" w:eastAsia="Calibri" w:hAnsi="Calibri" w:cs="Calibri"/>
+        </w:rPr>
+      </w:pPr>
       <w:r>
         <w:rPr>
           <w:rFonts w:ascii="Calibri" w:eastAsia="Calibri" w:hAnsi="Calibri" w:cs="Calibri"/>
         </w:rPr>
-        <w:t>P</w:t>
+        <w:t xml:space="preserve">Most machine learning algorithms can only work with numerical data. But, in many cases, what we have is categorical data. Because algorithms cannot perform mathematical operations on them, it is necessary to transform them before they can be used to train any machine learning model. Something that can be achieved by creating dummy variables or binary variables. The most common method for creating dummy variables is to convert each of the categories of the original variable into a new binary column. If the row corresponds to the category, it will have a value of 1, in any other case it will have 0. Let's see how it works. You can create dummy variables with Pandas using the </w:t>
+      </w:r>
+      <w:r>
+        <w:rPr>
+          <w:rFonts w:ascii="Calibri" w:eastAsia="Calibri" w:hAnsi="Calibri" w:cs="Calibri"/>
+        </w:rPr>
+        <w:t>function.</w:t>
       </w:r>
     </w:p>
     <w:p>
       <w:pPr>
-        <w:spacing w:line="257" w:lineRule="auto"/>
+        <w:pStyle w:val="ListParagraph"/>
+        <w:spacing w:after="0"/>
+        <w:ind w:left="993"/>
+        <w:jc w:val="both"/>
         <w:rPr>
           <w:rFonts w:ascii="Calibri" w:eastAsia="Calibri" w:hAnsi="Calibri" w:cs="Calibri"/>
         </w:rPr>
       </w:pPr>
+    </w:p>
+    <w:p>
+      <w:pPr>
+        <w:pStyle w:val="ListParagraph"/>
+        <w:numPr>
+          <w:ilvl w:val="0"/>
+          <w:numId w:val="73"/>
+        </w:numPr>
+        <w:spacing w:after="0"/>
+        <w:jc w:val="both"/>
+        <w:rPr>
+          <w:rFonts w:ascii="Calibri" w:eastAsia="Calibri" w:hAnsi="Calibri" w:cs="Calibri"/>
+        </w:rPr>
+      </w:pPr>
+      <w:r>
+        <w:rPr>
+          <w:rFonts w:ascii="Calibri" w:eastAsia="Calibri" w:hAnsi="Calibri" w:cs="Calibri"/>
+        </w:rPr>
+        <w:t>As we have a type of high-dimensional data sets and they are all used for the creation of Machine Learning models, it can cause:</w:t>
+      </w:r>
+    </w:p>
+    <w:p>
+      <w:pPr>
+        <w:pStyle w:val="ListParagraph"/>
+        <w:rPr>
+          <w:rFonts w:ascii="Calibri" w:eastAsia="Calibri" w:hAnsi="Calibri" w:cs="Calibri"/>
+        </w:rPr>
+      </w:pPr>
+    </w:p>
+    <w:p>
+      <w:pPr>
+        <w:pStyle w:val="ListParagraph"/>
+        <w:numPr>
+          <w:ilvl w:val="0"/>
+          <w:numId w:val="72"/>
+        </w:numPr>
+        <w:spacing w:after="0"/>
+        <w:jc w:val="both"/>
+        <w:rPr>
+          <w:rFonts w:ascii="Calibri" w:eastAsia="Calibri" w:hAnsi="Calibri" w:cs="Calibri"/>
+        </w:rPr>
+      </w:pPr>
+      <w:r>
+        <w:rPr>
+          <w:rFonts w:ascii="Calibri" w:eastAsia="Calibri" w:hAnsi="Calibri" w:cs="Calibri"/>
+        </w:rPr>
+        <w:t>The additional features act as noise, which the Machine Learning model can perform extremely poorly.</w:t>
+      </w:r>
+    </w:p>
+    <w:p>
+      <w:pPr>
+        <w:pStyle w:val="ListParagraph"/>
+        <w:numPr>
+          <w:ilvl w:val="0"/>
+          <w:numId w:val="72"/>
+        </w:numPr>
+        <w:spacing w:after="0"/>
+        <w:jc w:val="both"/>
+        <w:rPr>
+          <w:rFonts w:ascii="Calibri" w:eastAsia="Calibri" w:hAnsi="Calibri" w:cs="Calibri"/>
+        </w:rPr>
+      </w:pPr>
+      <w:r>
+        <w:rPr>
+          <w:rFonts w:ascii="Calibri" w:eastAsia="Calibri" w:hAnsi="Calibri" w:cs="Calibri"/>
+        </w:rPr>
+        <w:t>The model takes longer to train.</w:t>
+      </w:r>
+    </w:p>
+    <w:p>
+      <w:pPr>
+        <w:pStyle w:val="ListParagraph"/>
+        <w:numPr>
+          <w:ilvl w:val="0"/>
+          <w:numId w:val="72"/>
+        </w:numPr>
+        <w:spacing w:after="0"/>
+        <w:jc w:val="both"/>
+        <w:rPr>
+          <w:rFonts w:ascii="Calibri" w:eastAsia="Calibri" w:hAnsi="Calibri" w:cs="Calibri"/>
+        </w:rPr>
+      </w:pPr>
+      <w:r>
+        <w:rPr>
+          <w:rFonts w:ascii="Calibri" w:eastAsia="Calibri" w:hAnsi="Calibri" w:cs="Calibri"/>
+        </w:rPr>
+        <w:t>Allocation of unnecessary resources for these features.</w:t>
+      </w:r>
+    </w:p>
+    <w:p>
+      <w:pPr>
+        <w:pStyle w:val="ListParagraph"/>
+        <w:spacing w:after="0"/>
+        <w:ind w:left="993"/>
+        <w:jc w:val="both"/>
+        <w:rPr>
+          <w:rFonts w:ascii="Calibri" w:eastAsia="Calibri" w:hAnsi="Calibri" w:cs="Calibri"/>
+        </w:rPr>
+      </w:pPr>
+    </w:p>
+    <w:p>
+      <w:pPr>
+        <w:pStyle w:val="ListParagraph"/>
+        <w:spacing w:after="0"/>
+        <w:ind w:left="1440"/>
+        <w:jc w:val="both"/>
+        <w:rPr>
+          <w:rFonts w:ascii="Calibri" w:eastAsia="Calibri" w:hAnsi="Calibri" w:cs="Calibri"/>
+        </w:rPr>
+      </w:pPr>
+      <w:r>
+        <w:rPr>
+          <w:rFonts w:ascii="Calibri" w:eastAsia="Calibri" w:hAnsi="Calibri" w:cs="Calibri"/>
+        </w:rPr>
+        <w:t>For all this, feature selection must be implemented in Machine Learning projects.</w:t>
+      </w:r>
+    </w:p>
+    <w:p>
+      <w:pPr>
+        <w:pStyle w:val="ListParagraph"/>
+        <w:spacing w:after="0"/>
+        <w:ind w:left="1440"/>
+        <w:jc w:val="both"/>
+        <w:rPr>
+          <w:rFonts w:ascii="Calibri" w:eastAsia="Calibri" w:hAnsi="Calibri" w:cs="Calibri"/>
+        </w:rPr>
+      </w:pPr>
+    </w:p>
+    <w:p>
+      <w:pPr>
+        <w:pStyle w:val="ListParagraph"/>
+        <w:spacing w:after="0"/>
+        <w:ind w:left="1440"/>
+        <w:jc w:val="both"/>
+        <w:rPr>
+          <w:rFonts w:ascii="Calibri" w:eastAsia="Calibri" w:hAnsi="Calibri" w:cs="Calibri"/>
+        </w:rPr>
+      </w:pPr>
+      <w:r>
+        <w:rPr>
+          <w:rFonts w:ascii="Calibri" w:eastAsia="Calibri" w:hAnsi="Calibri" w:cs="Calibri"/>
+        </w:rPr>
+        <w:t>Feature Selection is the process of selecting the most important and/or relevant features of a data set, intending to improve the prediction performance of predictors, providing faster and more cost-effective predictors, and providing a better understanding of the process.</w:t>
+      </w:r>
+    </w:p>
+    <w:p>
+      <w:pPr>
+        <w:pStyle w:val="ListParagraph"/>
+        <w:rPr>
+          <w:rFonts w:ascii="Calibri" w:eastAsia="Calibri" w:hAnsi="Calibri" w:cs="Calibri"/>
+        </w:rPr>
+      </w:pPr>
+    </w:p>
+    <w:p>
+      <w:pPr>
+        <w:pStyle w:val="ListParagraph"/>
+        <w:numPr>
+          <w:ilvl w:val="0"/>
+          <w:numId w:val="73"/>
+        </w:numPr>
+        <w:spacing w:after="0"/>
+        <w:jc w:val="both"/>
+        <w:rPr>
+          <w:rFonts w:ascii="Calibri" w:eastAsia="Calibri" w:hAnsi="Calibri" w:cs="Calibri"/>
+        </w:rPr>
+      </w:pPr>
+      <w:r>
+        <w:rPr>
+          <w:rFonts w:ascii="Calibri" w:eastAsia="Calibri" w:hAnsi="Calibri" w:cs="Calibri"/>
+        </w:rPr>
+        <w:t>Check to avoid null data in the data set.</w:t>
+      </w:r>
+    </w:p>
+    <w:p>
+      <w:pPr>
+        <w:spacing w:after="0"/>
+        <w:jc w:val="both"/>
+        <w:rPr>
+          <w:rFonts w:ascii="Calibri" w:eastAsia="Calibri" w:hAnsi="Calibri" w:cs="Calibri"/>
+        </w:rPr>
+      </w:pPr>
+    </w:p>
+    <w:p>
+      <w:pPr>
+        <w:pStyle w:val="ListParagraph"/>
+        <w:numPr>
+          <w:ilvl w:val="0"/>
+          <w:numId w:val="73"/>
+        </w:numPr>
+        <w:spacing w:after="0"/>
+        <w:jc w:val="both"/>
+        <w:rPr>
+          <w:rFonts w:ascii="Calibri" w:eastAsia="Calibri" w:hAnsi="Calibri" w:cs="Calibri"/>
+        </w:rPr>
+      </w:pPr>
+      <w:r>
+        <w:rPr>
+          <w:rFonts w:ascii="Calibri" w:eastAsia="Calibri" w:hAnsi="Calibri" w:cs="Calibri"/>
+        </w:rPr>
+        <w:lastRenderedPageBreak/>
+        <w:t>As SelectKBest is the best feature selection method we will work with it. Avoiding executing the test again in Jupiter Notebook because of machine resources.</w:t>
+      </w:r>
+    </w:p>
+    <w:p>
+      <w:pPr>
+        <w:pStyle w:val="ListParagraph"/>
+        <w:rPr>
+          <w:rFonts w:ascii="Calibri" w:eastAsia="Calibri" w:hAnsi="Calibri" w:cs="Calibri"/>
+        </w:rPr>
+      </w:pPr>
+    </w:p>
+    <w:p>
+      <w:pPr>
+        <w:pStyle w:val="ListParagraph"/>
+        <w:spacing w:after="0"/>
+        <w:ind w:left="1713"/>
+        <w:jc w:val="both"/>
+        <w:rPr>
+          <w:rFonts w:ascii="Calibri" w:eastAsia="Calibri" w:hAnsi="Calibri" w:cs="Calibri"/>
+        </w:rPr>
+      </w:pPr>
+      <w:r>
+        <w:rPr>
+          <w:rFonts w:ascii="Calibri" w:eastAsia="Calibri" w:hAnsi="Calibri" w:cs="Calibri"/>
+        </w:rPr>
+        <w:drawing>
+          <wp:inline distT="0" distB="0" distL="0" distR="0" wp14:anchorId="468E7628" wp14:editId="6257C1E8">
+            <wp:extent cx="4816257" cy="1966130"/>
+            <wp:effectExtent l="0" t="0" r="3810" b="0"/>
+            <wp:docPr id="1530241184" name="Picture 1" descr="A screenshot of a computer program&#10;&#10;Description automatically generated"/>
+            <wp:cNvGraphicFramePr>
+              <a:graphicFrameLocks xmlns:a="http://schemas.openxmlformats.org/drawingml/2006/main" noChangeAspect="1"/>
+            </wp:cNvGraphicFramePr>
+            <a:graphic xmlns:a="http://schemas.openxmlformats.org/drawingml/2006/main">
+              <a:graphicData uri="http://schemas.openxmlformats.org/drawingml/2006/picture">
+                <pic:pic xmlns:pic="http://schemas.openxmlformats.org/drawingml/2006/picture">
+                  <pic:nvPicPr>
+                    <pic:cNvPr id="1530241184" name="Picture 1" descr="A screenshot of a computer program&#10;&#10;Description automatically generated"/>
+                    <pic:cNvPicPr/>
+                  </pic:nvPicPr>
+                  <pic:blipFill>
+                    <a:blip r:embed="rId9"/>
+                    <a:stretch>
+                      <a:fillRect/>
+                    </a:stretch>
+                  </pic:blipFill>
+                  <pic:spPr>
+                    <a:xfrm>
+                      <a:off x="0" y="0"/>
+                      <a:ext cx="4816257" cy="1966130"/>
+                    </a:xfrm>
+                    <a:prstGeom prst="rect">
+                      <a:avLst/>
+                    </a:prstGeom>
+                  </pic:spPr>
+                </pic:pic>
+              </a:graphicData>
+            </a:graphic>
+          </wp:inline>
+        </w:drawing>
+      </w:r>
+    </w:p>
+    <w:p>
+      <w:pPr>
+        <w:pStyle w:val="ListParagraph"/>
+        <w:rPr>
+          <w:rFonts w:ascii="Calibri" w:eastAsia="Calibri" w:hAnsi="Calibri" w:cs="Calibri"/>
+        </w:rPr>
+      </w:pPr>
+    </w:p>
+    <w:p>
+      <w:pPr>
+        <w:pStyle w:val="ListParagraph"/>
+        <w:numPr>
+          <w:ilvl w:val="0"/>
+          <w:numId w:val="73"/>
+        </w:numPr>
+        <w:spacing w:after="0"/>
+        <w:jc w:val="both"/>
+        <w:rPr>
+          <w:rFonts w:ascii="Calibri" w:eastAsia="Calibri" w:hAnsi="Calibri" w:cs="Calibri"/>
+        </w:rPr>
+      </w:pPr>
+      <w:r>
+        <w:rPr>
+          <w:rFonts w:ascii="Calibri" w:eastAsia="Calibri" w:hAnsi="Calibri" w:cs="Calibri"/>
+        </w:rPr>
+        <w:t>In the dataset, it appears that the target variable is the "label" column. This column contains binary values, with 1 indicating a certain condition or class and 0 indicating another. The specific meaning of these classes would depend on the context of your dataset and the problem you are trying to solve.</w:t>
+      </w:r>
+    </w:p>
+    <w:p>
+      <w:pPr>
+        <w:pStyle w:val="ListParagraph"/>
+        <w:spacing w:after="0"/>
+        <w:ind w:left="1713"/>
+        <w:jc w:val="both"/>
+        <w:rPr>
+          <w:rFonts w:ascii="Calibri" w:eastAsia="Calibri" w:hAnsi="Calibri" w:cs="Calibri"/>
+        </w:rPr>
+      </w:pPr>
+    </w:p>
+    <w:p>
+      <w:pPr>
+        <w:pStyle w:val="ListParagraph"/>
+        <w:spacing w:after="0"/>
+        <w:ind w:left="1713"/>
+        <w:jc w:val="both"/>
+        <w:rPr>
+          <w:rFonts w:ascii="Calibri" w:eastAsia="Calibri" w:hAnsi="Calibri" w:cs="Calibri"/>
+        </w:rPr>
+      </w:pPr>
+      <w:r>
+        <w:rPr>
+          <w:rFonts w:ascii="Calibri" w:eastAsia="Calibri" w:hAnsi="Calibri" w:cs="Calibri"/>
+        </w:rPr>
+        <w:t>For instance, in some network security or intrusion detection scenarios, the label could represent whether a network activity is classified as normal (0) or malicious (1). Alternatively, it could represent different types of network activities or any binary classification task relevant to your domain.</w:t>
+      </w:r>
     </w:p>
     <w:p>
       <w:pPr>
@@ -3012,21 +3299,7 @@
         <w:rPr>
           <w:rFonts w:ascii="Calibri" w:eastAsia="Calibri" w:hAnsi="Calibri" w:cs="Calibri"/>
         </w:rPr>
-        <w:t xml:space="preserve">The workflow will involve initial data preprocessing, feature selection, and </w:t>
-      </w:r>
-      <w:proofErr w:type="gramStart"/>
-      <w:r>
-        <w:rPr>
-          <w:rFonts w:ascii="Calibri" w:eastAsia="Calibri" w:hAnsi="Calibri" w:cs="Calibri"/>
-        </w:rPr>
-        <w:t>training</w:t>
-      </w:r>
-      <w:proofErr w:type="gramEnd"/>
-      <w:r>
-        <w:rPr>
-          <w:rFonts w:ascii="Calibri" w:eastAsia="Calibri" w:hAnsi="Calibri" w:cs="Calibri"/>
-        </w:rPr>
-        <w:t xml:space="preserve"> a Random Forest classifier. Instead of clustering, which might add complexity and computational overhead, we will focus on a single model. The model will be trained on the balanced and preprocessed dataset.</w:t>
+        <w:t>The workflow will involve initial data preprocessing, feature selection, and training a Random Forest classifier. Instead of clustering, which might add complexity and computational overhead, we will focus on a single model. The model will be trained on the balanced and preprocessed dataset.</w:t>
       </w:r>
     </w:p>
     <w:p>
@@ -3417,6 +3690,92 @@
     </w:lvl>
   </w:abstractNum>
   <w:abstractNum w:abstractNumId="1" w15:restartNumberingAfterBreak="0">
+    <w:nsid w:val="013E5C64"/>
+    <w:multiLevelType w:val="hybridMultilevel"/>
+    <w:tmpl w:val="EFE85DDE"/>
+    <w:lvl w:ilvl="0" w:tplc="0409000F">
+      <w:start w:val="1"/>
+      <w:numFmt w:val="decimal"/>
+      <w:lvlText w:val="%1."/>
+      <w:lvlJc w:val="left"/>
+      <w:pPr>
+        <w:ind w:left="1713" w:hanging="360"/>
+      </w:pPr>
+    </w:lvl>
+    <w:lvl w:ilvl="1" w:tplc="04090019" w:tentative="1">
+      <w:start w:val="1"/>
+      <w:numFmt w:val="lowerLetter"/>
+      <w:lvlText w:val="%2."/>
+      <w:lvlJc w:val="left"/>
+      <w:pPr>
+        <w:ind w:left="2433" w:hanging="360"/>
+      </w:pPr>
+    </w:lvl>
+    <w:lvl w:ilvl="2" w:tplc="0409001B" w:tentative="1">
+      <w:start w:val="1"/>
+      <w:numFmt w:val="lowerRoman"/>
+      <w:lvlText w:val="%3."/>
+      <w:lvlJc w:val="right"/>
+      <w:pPr>
+        <w:ind w:left="3153" w:hanging="180"/>
+      </w:pPr>
+    </w:lvl>
+    <w:lvl w:ilvl="3" w:tplc="0409000F" w:tentative="1">
+      <w:start w:val="1"/>
+      <w:numFmt w:val="decimal"/>
+      <w:lvlText w:val="%4."/>
+      <w:lvlJc w:val="left"/>
+      <w:pPr>
+        <w:ind w:left="3873" w:hanging="360"/>
+      </w:pPr>
+    </w:lvl>
+    <w:lvl w:ilvl="4" w:tplc="04090019" w:tentative="1">
+      <w:start w:val="1"/>
+      <w:numFmt w:val="lowerLetter"/>
+      <w:lvlText w:val="%5."/>
+      <w:lvlJc w:val="left"/>
+      <w:pPr>
+        <w:ind w:left="4593" w:hanging="360"/>
+      </w:pPr>
+    </w:lvl>
+    <w:lvl w:ilvl="5" w:tplc="0409001B" w:tentative="1">
+      <w:start w:val="1"/>
+      <w:numFmt w:val="lowerRoman"/>
+      <w:lvlText w:val="%6."/>
+      <w:lvlJc w:val="right"/>
+      <w:pPr>
+        <w:ind w:left="5313" w:hanging="180"/>
+      </w:pPr>
+    </w:lvl>
+    <w:lvl w:ilvl="6" w:tplc="0409000F" w:tentative="1">
+      <w:start w:val="1"/>
+      <w:numFmt w:val="decimal"/>
+      <w:lvlText w:val="%7."/>
+      <w:lvlJc w:val="left"/>
+      <w:pPr>
+        <w:ind w:left="6033" w:hanging="360"/>
+      </w:pPr>
+    </w:lvl>
+    <w:lvl w:ilvl="7" w:tplc="04090019" w:tentative="1">
+      <w:start w:val="1"/>
+      <w:numFmt w:val="lowerLetter"/>
+      <w:lvlText w:val="%8."/>
+      <w:lvlJc w:val="left"/>
+      <w:pPr>
+        <w:ind w:left="6753" w:hanging="360"/>
+      </w:pPr>
+    </w:lvl>
+    <w:lvl w:ilvl="8" w:tplc="0409001B" w:tentative="1">
+      <w:start w:val="1"/>
+      <w:numFmt w:val="lowerRoman"/>
+      <w:lvlText w:val="%9."/>
+      <w:lvlJc w:val="right"/>
+      <w:pPr>
+        <w:ind w:left="7473" w:hanging="180"/>
+      </w:pPr>
+    </w:lvl>
+  </w:abstractNum>
+  <w:abstractNum w:abstractNumId="2" w15:restartNumberingAfterBreak="0">
     <w:nsid w:val="04AF4301"/>
     <w:multiLevelType w:val="hybridMultilevel"/>
     <w:tmpl w:val="1C900D7E"/>
@@ -3529,7 +3888,7 @@
       </w:rPr>
     </w:lvl>
   </w:abstractNum>
-  <w:abstractNum w:abstractNumId="2" w15:restartNumberingAfterBreak="0">
+  <w:abstractNum w:abstractNumId="3" w15:restartNumberingAfterBreak="0">
     <w:nsid w:val="0619D564"/>
     <w:multiLevelType w:val="hybridMultilevel"/>
     <w:tmpl w:val="8B0245D8"/>
@@ -3642,7 +4001,7 @@
       </w:rPr>
     </w:lvl>
   </w:abstractNum>
-  <w:abstractNum w:abstractNumId="3" w15:restartNumberingAfterBreak="0">
+  <w:abstractNum w:abstractNumId="4" w15:restartNumberingAfterBreak="0">
     <w:nsid w:val="0632FE63"/>
     <w:multiLevelType w:val="hybridMultilevel"/>
     <w:tmpl w:val="A9F6B6C4"/>
@@ -3755,7 +4114,7 @@
       </w:rPr>
     </w:lvl>
   </w:abstractNum>
-  <w:abstractNum w:abstractNumId="4" w15:restartNumberingAfterBreak="0">
+  <w:abstractNum w:abstractNumId="5" w15:restartNumberingAfterBreak="0">
     <w:nsid w:val="0AF82AA2"/>
     <w:multiLevelType w:val="hybridMultilevel"/>
     <w:tmpl w:val="149CF582"/>
@@ -3868,7 +4227,7 @@
       </w:rPr>
     </w:lvl>
   </w:abstractNum>
-  <w:abstractNum w:abstractNumId="5" w15:restartNumberingAfterBreak="0">
+  <w:abstractNum w:abstractNumId="6" w15:restartNumberingAfterBreak="0">
     <w:nsid w:val="0CEE25D3"/>
     <w:multiLevelType w:val="hybridMultilevel"/>
     <w:tmpl w:val="9BB2782C"/>
@@ -3981,7 +4340,7 @@
       </w:rPr>
     </w:lvl>
   </w:abstractNum>
-  <w:abstractNum w:abstractNumId="6" w15:restartNumberingAfterBreak="0">
+  <w:abstractNum w:abstractNumId="7" w15:restartNumberingAfterBreak="0">
     <w:nsid w:val="11DD4FB2"/>
     <w:multiLevelType w:val="hybridMultilevel"/>
     <w:tmpl w:val="FE803464"/>
@@ -4067,7 +4426,7 @@
       </w:pPr>
     </w:lvl>
   </w:abstractNum>
-  <w:abstractNum w:abstractNumId="7" w15:restartNumberingAfterBreak="0">
+  <w:abstractNum w:abstractNumId="8" w15:restartNumberingAfterBreak="0">
     <w:nsid w:val="170C5115"/>
     <w:multiLevelType w:val="hybridMultilevel"/>
     <w:tmpl w:val="30E89504"/>
@@ -4157,7 +4516,7 @@
       </w:pPr>
     </w:lvl>
   </w:abstractNum>
-  <w:abstractNum w:abstractNumId="8" w15:restartNumberingAfterBreak="0">
+  <w:abstractNum w:abstractNumId="9" w15:restartNumberingAfterBreak="0">
     <w:nsid w:val="1714AD4E"/>
     <w:multiLevelType w:val="hybridMultilevel"/>
     <w:tmpl w:val="833C2868"/>
@@ -4270,7 +4629,7 @@
       </w:rPr>
     </w:lvl>
   </w:abstractNum>
-  <w:abstractNum w:abstractNumId="9" w15:restartNumberingAfterBreak="0">
+  <w:abstractNum w:abstractNumId="10" w15:restartNumberingAfterBreak="0">
     <w:nsid w:val="18213141"/>
     <w:multiLevelType w:val="hybridMultilevel"/>
     <w:tmpl w:val="A7420686"/>
@@ -4383,7 +4742,7 @@
       </w:rPr>
     </w:lvl>
   </w:abstractNum>
-  <w:abstractNum w:abstractNumId="10" w15:restartNumberingAfterBreak="0">
+  <w:abstractNum w:abstractNumId="11" w15:restartNumberingAfterBreak="0">
     <w:nsid w:val="182912C9"/>
     <w:multiLevelType w:val="hybridMultilevel"/>
     <w:tmpl w:val="2AB84090"/>
@@ -4472,7 +4831,7 @@
       </w:pPr>
     </w:lvl>
   </w:abstractNum>
-  <w:abstractNum w:abstractNumId="11" w15:restartNumberingAfterBreak="0">
+  <w:abstractNum w:abstractNumId="12" w15:restartNumberingAfterBreak="0">
     <w:nsid w:val="182B52DD"/>
     <w:multiLevelType w:val="hybridMultilevel"/>
     <w:tmpl w:val="28861A4C"/>
@@ -4586,7 +4945,7 @@
       </w:rPr>
     </w:lvl>
   </w:abstractNum>
-  <w:abstractNum w:abstractNumId="12" w15:restartNumberingAfterBreak="0">
+  <w:abstractNum w:abstractNumId="13" w15:restartNumberingAfterBreak="0">
     <w:nsid w:val="18786656"/>
     <w:multiLevelType w:val="hybridMultilevel"/>
     <w:tmpl w:val="D75C9AFC"/>
@@ -4699,7 +5058,7 @@
       </w:rPr>
     </w:lvl>
   </w:abstractNum>
-  <w:abstractNum w:abstractNumId="13" w15:restartNumberingAfterBreak="0">
+  <w:abstractNum w:abstractNumId="14" w15:restartNumberingAfterBreak="0">
     <w:nsid w:val="1A19748A"/>
     <w:multiLevelType w:val="hybridMultilevel"/>
     <w:tmpl w:val="D6E6F7E6"/>
@@ -4812,7 +5171,7 @@
       </w:rPr>
     </w:lvl>
   </w:abstractNum>
-  <w:abstractNum w:abstractNumId="14" w15:restartNumberingAfterBreak="0">
+  <w:abstractNum w:abstractNumId="15" w15:restartNumberingAfterBreak="0">
     <w:nsid w:val="1E8C15AD"/>
     <w:multiLevelType w:val="hybridMultilevel"/>
     <w:tmpl w:val="859AC7BC"/>
@@ -4925,7 +5284,7 @@
       </w:rPr>
     </w:lvl>
   </w:abstractNum>
-  <w:abstractNum w:abstractNumId="15" w15:restartNumberingAfterBreak="0">
+  <w:abstractNum w:abstractNumId="16" w15:restartNumberingAfterBreak="0">
     <w:nsid w:val="1E99BC17"/>
     <w:multiLevelType w:val="hybridMultilevel"/>
     <w:tmpl w:val="D43EFC94"/>
@@ -5038,7 +5397,7 @@
       </w:rPr>
     </w:lvl>
   </w:abstractNum>
-  <w:abstractNum w:abstractNumId="16" w15:restartNumberingAfterBreak="0">
+  <w:abstractNum w:abstractNumId="17" w15:restartNumberingAfterBreak="0">
     <w:nsid w:val="2241559A"/>
     <w:multiLevelType w:val="hybridMultilevel"/>
     <w:tmpl w:val="7DC44596"/>
@@ -5124,7 +5483,7 @@
       </w:pPr>
     </w:lvl>
   </w:abstractNum>
-  <w:abstractNum w:abstractNumId="17" w15:restartNumberingAfterBreak="0">
+  <w:abstractNum w:abstractNumId="18" w15:restartNumberingAfterBreak="0">
     <w:nsid w:val="236350E6"/>
     <w:multiLevelType w:val="hybridMultilevel"/>
     <w:tmpl w:val="858823E2"/>
@@ -5237,7 +5596,7 @@
       </w:rPr>
     </w:lvl>
   </w:abstractNum>
-  <w:abstractNum w:abstractNumId="18" w15:restartNumberingAfterBreak="0">
+  <w:abstractNum w:abstractNumId="19" w15:restartNumberingAfterBreak="0">
     <w:nsid w:val="274248FC"/>
     <w:multiLevelType w:val="hybridMultilevel"/>
     <w:tmpl w:val="42402012"/>
@@ -5350,7 +5709,7 @@
       </w:rPr>
     </w:lvl>
   </w:abstractNum>
-  <w:abstractNum w:abstractNumId="19" w15:restartNumberingAfterBreak="0">
+  <w:abstractNum w:abstractNumId="20" w15:restartNumberingAfterBreak="0">
     <w:nsid w:val="2913FCEB"/>
     <w:multiLevelType w:val="hybridMultilevel"/>
     <w:tmpl w:val="16A065B4"/>
@@ -5463,7 +5822,7 @@
       </w:rPr>
     </w:lvl>
   </w:abstractNum>
-  <w:abstractNum w:abstractNumId="20" w15:restartNumberingAfterBreak="0">
+  <w:abstractNum w:abstractNumId="21" w15:restartNumberingAfterBreak="0">
     <w:nsid w:val="29FE3787"/>
     <w:multiLevelType w:val="hybridMultilevel"/>
     <w:tmpl w:val="7E447858"/>
@@ -5576,7 +5935,7 @@
       </w:rPr>
     </w:lvl>
   </w:abstractNum>
-  <w:abstractNum w:abstractNumId="21" w15:restartNumberingAfterBreak="0">
+  <w:abstractNum w:abstractNumId="22" w15:restartNumberingAfterBreak="0">
     <w:nsid w:val="2A1EB89B"/>
     <w:multiLevelType w:val="hybridMultilevel"/>
     <w:tmpl w:val="6868EAC4"/>
@@ -5662,7 +6021,7 @@
       </w:pPr>
     </w:lvl>
   </w:abstractNum>
-  <w:abstractNum w:abstractNumId="22" w15:restartNumberingAfterBreak="0">
+  <w:abstractNum w:abstractNumId="23" w15:restartNumberingAfterBreak="0">
     <w:nsid w:val="2A386AB4"/>
     <w:multiLevelType w:val="hybridMultilevel"/>
     <w:tmpl w:val="EAAEA16A"/>
@@ -5751,7 +6110,7 @@
       </w:pPr>
     </w:lvl>
   </w:abstractNum>
-  <w:abstractNum w:abstractNumId="23" w15:restartNumberingAfterBreak="0">
+  <w:abstractNum w:abstractNumId="24" w15:restartNumberingAfterBreak="0">
     <w:nsid w:val="2D0D02C3"/>
     <w:multiLevelType w:val="hybridMultilevel"/>
     <w:tmpl w:val="734CB6E8"/>
@@ -5865,7 +6224,7 @@
       </w:rPr>
     </w:lvl>
   </w:abstractNum>
-  <w:abstractNum w:abstractNumId="24" w15:restartNumberingAfterBreak="0">
+  <w:abstractNum w:abstractNumId="25" w15:restartNumberingAfterBreak="0">
     <w:nsid w:val="2DC7BDF6"/>
     <w:multiLevelType w:val="hybridMultilevel"/>
     <w:tmpl w:val="27484E9E"/>
@@ -5978,7 +6337,7 @@
       </w:rPr>
     </w:lvl>
   </w:abstractNum>
-  <w:abstractNum w:abstractNumId="25" w15:restartNumberingAfterBreak="0">
+  <w:abstractNum w:abstractNumId="26" w15:restartNumberingAfterBreak="0">
     <w:nsid w:val="2DF669BD"/>
     <w:multiLevelType w:val="hybridMultilevel"/>
     <w:tmpl w:val="A8E02A54"/>
@@ -6091,7 +6450,7 @@
       </w:rPr>
     </w:lvl>
   </w:abstractNum>
-  <w:abstractNum w:abstractNumId="26" w15:restartNumberingAfterBreak="0">
+  <w:abstractNum w:abstractNumId="27" w15:restartNumberingAfterBreak="0">
     <w:nsid w:val="2FF04C7A"/>
     <w:multiLevelType w:val="hybridMultilevel"/>
     <w:tmpl w:val="B8309E84"/>
@@ -6177,7 +6536,7 @@
       </w:pPr>
     </w:lvl>
   </w:abstractNum>
-  <w:abstractNum w:abstractNumId="27" w15:restartNumberingAfterBreak="0">
+  <w:abstractNum w:abstractNumId="28" w15:restartNumberingAfterBreak="0">
     <w:nsid w:val="355E47C0"/>
     <w:multiLevelType w:val="hybridMultilevel"/>
     <w:tmpl w:val="80F603B6"/>
@@ -6290,7 +6649,7 @@
       </w:rPr>
     </w:lvl>
   </w:abstractNum>
-  <w:abstractNum w:abstractNumId="28" w15:restartNumberingAfterBreak="0">
+  <w:abstractNum w:abstractNumId="29" w15:restartNumberingAfterBreak="0">
     <w:nsid w:val="35CF376B"/>
     <w:multiLevelType w:val="hybridMultilevel"/>
     <w:tmpl w:val="55A040D2"/>
@@ -6403,7 +6762,7 @@
       </w:rPr>
     </w:lvl>
   </w:abstractNum>
-  <w:abstractNum w:abstractNumId="29" w15:restartNumberingAfterBreak="0">
+  <w:abstractNum w:abstractNumId="30" w15:restartNumberingAfterBreak="0">
     <w:nsid w:val="38461E22"/>
     <w:multiLevelType w:val="hybridMultilevel"/>
     <w:tmpl w:val="78FCDAAA"/>
@@ -6516,7 +6875,7 @@
       </w:rPr>
     </w:lvl>
   </w:abstractNum>
-  <w:abstractNum w:abstractNumId="30" w15:restartNumberingAfterBreak="0">
+  <w:abstractNum w:abstractNumId="31" w15:restartNumberingAfterBreak="0">
     <w:nsid w:val="3AF9DD4F"/>
     <w:multiLevelType w:val="hybridMultilevel"/>
     <w:tmpl w:val="A2A89F92"/>
@@ -6629,7 +6988,7 @@
       </w:rPr>
     </w:lvl>
   </w:abstractNum>
-  <w:abstractNum w:abstractNumId="31" w15:restartNumberingAfterBreak="0">
+  <w:abstractNum w:abstractNumId="32" w15:restartNumberingAfterBreak="0">
     <w:nsid w:val="3B4A94AD"/>
     <w:multiLevelType w:val="hybridMultilevel"/>
     <w:tmpl w:val="9D428D82"/>
@@ -6742,7 +7101,7 @@
       </w:rPr>
     </w:lvl>
   </w:abstractNum>
-  <w:abstractNum w:abstractNumId="32" w15:restartNumberingAfterBreak="0">
+  <w:abstractNum w:abstractNumId="33" w15:restartNumberingAfterBreak="0">
     <w:nsid w:val="3C432413"/>
     <w:multiLevelType w:val="hybridMultilevel"/>
     <w:tmpl w:val="F17CA5A6"/>
@@ -6832,7 +7191,7 @@
       </w:pPr>
     </w:lvl>
   </w:abstractNum>
-  <w:abstractNum w:abstractNumId="33" w15:restartNumberingAfterBreak="0">
+  <w:abstractNum w:abstractNumId="34" w15:restartNumberingAfterBreak="0">
     <w:nsid w:val="3EFEAE63"/>
     <w:multiLevelType w:val="hybridMultilevel"/>
     <w:tmpl w:val="2D546BA6"/>
@@ -6918,7 +7277,7 @@
       </w:pPr>
     </w:lvl>
   </w:abstractNum>
-  <w:abstractNum w:abstractNumId="34" w15:restartNumberingAfterBreak="0">
+  <w:abstractNum w:abstractNumId="35" w15:restartNumberingAfterBreak="0">
     <w:nsid w:val="41330621"/>
     <w:multiLevelType w:val="hybridMultilevel"/>
     <w:tmpl w:val="9F342F6E"/>
@@ -7031,7 +7390,7 @@
       </w:rPr>
     </w:lvl>
   </w:abstractNum>
-  <w:abstractNum w:abstractNumId="35" w15:restartNumberingAfterBreak="0">
+  <w:abstractNum w:abstractNumId="36" w15:restartNumberingAfterBreak="0">
     <w:nsid w:val="45BB5AB8"/>
     <w:multiLevelType w:val="hybridMultilevel"/>
     <w:tmpl w:val="1FCC16A4"/>
@@ -7144,7 +7503,7 @@
       </w:rPr>
     </w:lvl>
   </w:abstractNum>
-  <w:abstractNum w:abstractNumId="36" w15:restartNumberingAfterBreak="0">
+  <w:abstractNum w:abstractNumId="37" w15:restartNumberingAfterBreak="0">
     <w:nsid w:val="468B7863"/>
     <w:multiLevelType w:val="hybridMultilevel"/>
     <w:tmpl w:val="72AC983E"/>
@@ -7257,7 +7616,7 @@
       </w:rPr>
     </w:lvl>
   </w:abstractNum>
-  <w:abstractNum w:abstractNumId="37" w15:restartNumberingAfterBreak="0">
+  <w:abstractNum w:abstractNumId="38" w15:restartNumberingAfterBreak="0">
     <w:nsid w:val="47FC4307"/>
     <w:multiLevelType w:val="hybridMultilevel"/>
     <w:tmpl w:val="9A86A488"/>
@@ -7370,7 +7729,7 @@
       </w:rPr>
     </w:lvl>
   </w:abstractNum>
-  <w:abstractNum w:abstractNumId="38" w15:restartNumberingAfterBreak="0">
+  <w:abstractNum w:abstractNumId="39" w15:restartNumberingAfterBreak="0">
     <w:nsid w:val="4A72D4B6"/>
     <w:multiLevelType w:val="hybridMultilevel"/>
     <w:tmpl w:val="2B50DFEA"/>
@@ -7483,7 +7842,7 @@
       </w:rPr>
     </w:lvl>
   </w:abstractNum>
-  <w:abstractNum w:abstractNumId="39" w15:restartNumberingAfterBreak="0">
+  <w:abstractNum w:abstractNumId="40" w15:restartNumberingAfterBreak="0">
     <w:nsid w:val="4DF0374E"/>
     <w:multiLevelType w:val="hybridMultilevel"/>
     <w:tmpl w:val="B1769854"/>
@@ -7596,7 +7955,7 @@
       </w:rPr>
     </w:lvl>
   </w:abstractNum>
-  <w:abstractNum w:abstractNumId="40" w15:restartNumberingAfterBreak="0">
+  <w:abstractNum w:abstractNumId="41" w15:restartNumberingAfterBreak="0">
     <w:nsid w:val="4F7FC3CE"/>
     <w:multiLevelType w:val="hybridMultilevel"/>
     <w:tmpl w:val="D5BE8DC4"/>
@@ -7709,7 +8068,7 @@
       </w:rPr>
     </w:lvl>
   </w:abstractNum>
-  <w:abstractNum w:abstractNumId="41" w15:restartNumberingAfterBreak="0">
+  <w:abstractNum w:abstractNumId="42" w15:restartNumberingAfterBreak="0">
     <w:nsid w:val="517DA3F1"/>
     <w:multiLevelType w:val="hybridMultilevel"/>
     <w:tmpl w:val="9D5C765A"/>
@@ -7822,7 +8181,7 @@
       </w:rPr>
     </w:lvl>
   </w:abstractNum>
-  <w:abstractNum w:abstractNumId="42" w15:restartNumberingAfterBreak="0">
+  <w:abstractNum w:abstractNumId="43" w15:restartNumberingAfterBreak="0">
     <w:nsid w:val="54207311"/>
     <w:multiLevelType w:val="hybridMultilevel"/>
     <w:tmpl w:val="5EE27AC4"/>
@@ -7935,7 +8294,7 @@
       </w:rPr>
     </w:lvl>
   </w:abstractNum>
-  <w:abstractNum w:abstractNumId="43" w15:restartNumberingAfterBreak="0">
+  <w:abstractNum w:abstractNumId="44" w15:restartNumberingAfterBreak="0">
     <w:nsid w:val="56A00717"/>
     <w:multiLevelType w:val="hybridMultilevel"/>
     <w:tmpl w:val="909C2F9C"/>
@@ -8048,7 +8407,7 @@
       </w:rPr>
     </w:lvl>
   </w:abstractNum>
-  <w:abstractNum w:abstractNumId="44" w15:restartNumberingAfterBreak="0">
+  <w:abstractNum w:abstractNumId="45" w15:restartNumberingAfterBreak="0">
     <w:nsid w:val="581437C5"/>
     <w:multiLevelType w:val="hybridMultilevel"/>
     <w:tmpl w:val="806C5848"/>
@@ -8161,7 +8520,7 @@
       </w:rPr>
     </w:lvl>
   </w:abstractNum>
-  <w:abstractNum w:abstractNumId="45" w15:restartNumberingAfterBreak="0">
+  <w:abstractNum w:abstractNumId="46" w15:restartNumberingAfterBreak="0">
     <w:nsid w:val="593806E6"/>
     <w:multiLevelType w:val="hybridMultilevel"/>
     <w:tmpl w:val="1DCC5A42"/>
@@ -8276,7 +8635,7 @@
       </w:rPr>
     </w:lvl>
   </w:abstractNum>
-  <w:abstractNum w:abstractNumId="46" w15:restartNumberingAfterBreak="0">
+  <w:abstractNum w:abstractNumId="47" w15:restartNumberingAfterBreak="0">
     <w:nsid w:val="5A2115B8"/>
     <w:multiLevelType w:val="hybridMultilevel"/>
     <w:tmpl w:val="43B02608"/>
@@ -8362,7 +8721,7 @@
       </w:pPr>
     </w:lvl>
   </w:abstractNum>
-  <w:abstractNum w:abstractNumId="47" w15:restartNumberingAfterBreak="0">
+  <w:abstractNum w:abstractNumId="48" w15:restartNumberingAfterBreak="0">
     <w:nsid w:val="5A6F2884"/>
     <w:multiLevelType w:val="hybridMultilevel"/>
     <w:tmpl w:val="F90CE7DA"/>
@@ -8475,7 +8834,7 @@
       </w:rPr>
     </w:lvl>
   </w:abstractNum>
-  <w:abstractNum w:abstractNumId="48" w15:restartNumberingAfterBreak="0">
+  <w:abstractNum w:abstractNumId="49" w15:restartNumberingAfterBreak="0">
     <w:nsid w:val="5A90202E"/>
     <w:multiLevelType w:val="hybridMultilevel"/>
     <w:tmpl w:val="3F8AFADE"/>
@@ -8588,7 +8947,7 @@
       </w:rPr>
     </w:lvl>
   </w:abstractNum>
-  <w:abstractNum w:abstractNumId="49" w15:restartNumberingAfterBreak="0">
+  <w:abstractNum w:abstractNumId="50" w15:restartNumberingAfterBreak="0">
     <w:nsid w:val="5DCEE9A2"/>
     <w:multiLevelType w:val="hybridMultilevel"/>
     <w:tmpl w:val="035AF176"/>
@@ -8701,7 +9060,7 @@
       </w:rPr>
     </w:lvl>
   </w:abstractNum>
-  <w:abstractNum w:abstractNumId="50" w15:restartNumberingAfterBreak="0">
+  <w:abstractNum w:abstractNumId="51" w15:restartNumberingAfterBreak="0">
     <w:nsid w:val="5F59B2FF"/>
     <w:multiLevelType w:val="hybridMultilevel"/>
     <w:tmpl w:val="03A29E2C"/>
@@ -8814,7 +9173,7 @@
       </w:rPr>
     </w:lvl>
   </w:abstractNum>
-  <w:abstractNum w:abstractNumId="51" w15:restartNumberingAfterBreak="0">
+  <w:abstractNum w:abstractNumId="52" w15:restartNumberingAfterBreak="0">
     <w:nsid w:val="5FC83762"/>
     <w:multiLevelType w:val="hybridMultilevel"/>
     <w:tmpl w:val="D988BB4E"/>
@@ -8927,7 +9286,7 @@
       </w:rPr>
     </w:lvl>
   </w:abstractNum>
-  <w:abstractNum w:abstractNumId="52" w15:restartNumberingAfterBreak="0">
+  <w:abstractNum w:abstractNumId="53" w15:restartNumberingAfterBreak="0">
     <w:nsid w:val="601001CD"/>
     <w:multiLevelType w:val="hybridMultilevel"/>
     <w:tmpl w:val="AFF0306C"/>
@@ -9040,7 +9399,120 @@
       </w:rPr>
     </w:lvl>
   </w:abstractNum>
-  <w:abstractNum w:abstractNumId="53" w15:restartNumberingAfterBreak="0">
+  <w:abstractNum w:abstractNumId="54" w15:restartNumberingAfterBreak="0">
+    <w:nsid w:val="610124B2"/>
+    <w:multiLevelType w:val="hybridMultilevel"/>
+    <w:tmpl w:val="67C444E0"/>
+    <w:lvl w:ilvl="0" w:tplc="04090001">
+      <w:start w:val="1"/>
+      <w:numFmt w:val="bullet"/>
+      <w:lvlText w:val=""/>
+      <w:lvlJc w:val="left"/>
+      <w:pPr>
+        <w:ind w:left="2208" w:hanging="360"/>
+      </w:pPr>
+      <w:rPr>
+        <w:rFonts w:ascii="Symbol" w:hAnsi="Symbol" w:hint="default"/>
+      </w:rPr>
+    </w:lvl>
+    <w:lvl w:ilvl="1" w:tplc="04090003" w:tentative="1">
+      <w:start w:val="1"/>
+      <w:numFmt w:val="bullet"/>
+      <w:lvlText w:val="o"/>
+      <w:lvlJc w:val="left"/>
+      <w:pPr>
+        <w:ind w:left="2928" w:hanging="360"/>
+      </w:pPr>
+      <w:rPr>
+        <w:rFonts w:ascii="Courier New" w:hAnsi="Courier New" w:cs="Courier New" w:hint="default"/>
+      </w:rPr>
+    </w:lvl>
+    <w:lvl w:ilvl="2" w:tplc="04090005" w:tentative="1">
+      <w:start w:val="1"/>
+      <w:numFmt w:val="bullet"/>
+      <w:lvlText w:val=""/>
+      <w:lvlJc w:val="left"/>
+      <w:pPr>
+        <w:ind w:left="3648" w:hanging="360"/>
+      </w:pPr>
+      <w:rPr>
+        <w:rFonts w:ascii="Wingdings" w:hAnsi="Wingdings" w:hint="default"/>
+      </w:rPr>
+    </w:lvl>
+    <w:lvl w:ilvl="3" w:tplc="04090001" w:tentative="1">
+      <w:start w:val="1"/>
+      <w:numFmt w:val="bullet"/>
+      <w:lvlText w:val=""/>
+      <w:lvlJc w:val="left"/>
+      <w:pPr>
+        <w:ind w:left="4368" w:hanging="360"/>
+      </w:pPr>
+      <w:rPr>
+        <w:rFonts w:ascii="Symbol" w:hAnsi="Symbol" w:hint="default"/>
+      </w:rPr>
+    </w:lvl>
+    <w:lvl w:ilvl="4" w:tplc="04090003" w:tentative="1">
+      <w:start w:val="1"/>
+      <w:numFmt w:val="bullet"/>
+      <w:lvlText w:val="o"/>
+      <w:lvlJc w:val="left"/>
+      <w:pPr>
+        <w:ind w:left="5088" w:hanging="360"/>
+      </w:pPr>
+      <w:rPr>
+        <w:rFonts w:ascii="Courier New" w:hAnsi="Courier New" w:cs="Courier New" w:hint="default"/>
+      </w:rPr>
+    </w:lvl>
+    <w:lvl w:ilvl="5" w:tplc="04090005" w:tentative="1">
+      <w:start w:val="1"/>
+      <w:numFmt w:val="bullet"/>
+      <w:lvlText w:val=""/>
+      <w:lvlJc w:val="left"/>
+      <w:pPr>
+        <w:ind w:left="5808" w:hanging="360"/>
+      </w:pPr>
+      <w:rPr>
+        <w:rFonts w:ascii="Wingdings" w:hAnsi="Wingdings" w:hint="default"/>
+      </w:rPr>
+    </w:lvl>
+    <w:lvl w:ilvl="6" w:tplc="04090001" w:tentative="1">
+      <w:start w:val="1"/>
+      <w:numFmt w:val="bullet"/>
+      <w:lvlText w:val=""/>
+      <w:lvlJc w:val="left"/>
+      <w:pPr>
+        <w:ind w:left="6528" w:hanging="360"/>
+      </w:pPr>
+      <w:rPr>
+        <w:rFonts w:ascii="Symbol" w:hAnsi="Symbol" w:hint="default"/>
+      </w:rPr>
+    </w:lvl>
+    <w:lvl w:ilvl="7" w:tplc="04090003" w:tentative="1">
+      <w:start w:val="1"/>
+      <w:numFmt w:val="bullet"/>
+      <w:lvlText w:val="o"/>
+      <w:lvlJc w:val="left"/>
+      <w:pPr>
+        <w:ind w:left="7248" w:hanging="360"/>
+      </w:pPr>
+      <w:rPr>
+        <w:rFonts w:ascii="Courier New" w:hAnsi="Courier New" w:cs="Courier New" w:hint="default"/>
+      </w:rPr>
+    </w:lvl>
+    <w:lvl w:ilvl="8" w:tplc="04090005" w:tentative="1">
+      <w:start w:val="1"/>
+      <w:numFmt w:val="bullet"/>
+      <w:lvlText w:val=""/>
+      <w:lvlJc w:val="left"/>
+      <w:pPr>
+        <w:ind w:left="7968" w:hanging="360"/>
+      </w:pPr>
+      <w:rPr>
+        <w:rFonts w:ascii="Wingdings" w:hAnsi="Wingdings" w:hint="default"/>
+      </w:rPr>
+    </w:lvl>
+  </w:abstractNum>
+  <w:abstractNum w:abstractNumId="55" w15:restartNumberingAfterBreak="0">
     <w:nsid w:val="62911CBC"/>
     <w:multiLevelType w:val="hybridMultilevel"/>
     <w:tmpl w:val="2ED03068"/>
@@ -9153,7 +9625,7 @@
       </w:rPr>
     </w:lvl>
   </w:abstractNum>
-  <w:abstractNum w:abstractNumId="54" w15:restartNumberingAfterBreak="0">
+  <w:abstractNum w:abstractNumId="56" w15:restartNumberingAfterBreak="0">
     <w:nsid w:val="63162E43"/>
     <w:multiLevelType w:val="hybridMultilevel"/>
     <w:tmpl w:val="C79E8FA0"/>
@@ -9266,7 +9738,7 @@
       </w:rPr>
     </w:lvl>
   </w:abstractNum>
-  <w:abstractNum w:abstractNumId="55" w15:restartNumberingAfterBreak="0">
+  <w:abstractNum w:abstractNumId="57" w15:restartNumberingAfterBreak="0">
     <w:nsid w:val="65F521E4"/>
     <w:multiLevelType w:val="hybridMultilevel"/>
     <w:tmpl w:val="58FC1CBE"/>
@@ -9379,7 +9851,7 @@
       </w:rPr>
     </w:lvl>
   </w:abstractNum>
-  <w:abstractNum w:abstractNumId="56" w15:restartNumberingAfterBreak="0">
+  <w:abstractNum w:abstractNumId="58" w15:restartNumberingAfterBreak="0">
     <w:nsid w:val="678B7137"/>
     <w:multiLevelType w:val="hybridMultilevel"/>
     <w:tmpl w:val="E16A5562"/>
@@ -9492,7 +9964,7 @@
       </w:rPr>
     </w:lvl>
   </w:abstractNum>
-  <w:abstractNum w:abstractNumId="57" w15:restartNumberingAfterBreak="0">
+  <w:abstractNum w:abstractNumId="59" w15:restartNumberingAfterBreak="0">
     <w:nsid w:val="699C597F"/>
     <w:multiLevelType w:val="hybridMultilevel"/>
     <w:tmpl w:val="2542A70E"/>
@@ -9606,7 +10078,7 @@
       </w:rPr>
     </w:lvl>
   </w:abstractNum>
-  <w:abstractNum w:abstractNumId="58" w15:restartNumberingAfterBreak="0">
+  <w:abstractNum w:abstractNumId="60" w15:restartNumberingAfterBreak="0">
     <w:nsid w:val="6B225732"/>
     <w:multiLevelType w:val="hybridMultilevel"/>
     <w:tmpl w:val="BC5A8224"/>
@@ -9719,7 +10191,7 @@
       </w:rPr>
     </w:lvl>
   </w:abstractNum>
-  <w:abstractNum w:abstractNumId="59" w15:restartNumberingAfterBreak="0">
+  <w:abstractNum w:abstractNumId="61" w15:restartNumberingAfterBreak="0">
     <w:nsid w:val="6CF538DD"/>
     <w:multiLevelType w:val="hybridMultilevel"/>
     <w:tmpl w:val="F0BAC29C"/>
@@ -9810,7 +10282,7 @@
       </w:pPr>
     </w:lvl>
   </w:abstractNum>
-  <w:abstractNum w:abstractNumId="60" w15:restartNumberingAfterBreak="0">
+  <w:abstractNum w:abstractNumId="62" w15:restartNumberingAfterBreak="0">
     <w:nsid w:val="6D610823"/>
     <w:multiLevelType w:val="hybridMultilevel"/>
     <w:tmpl w:val="5F5E2432"/>
@@ -9923,7 +10395,7 @@
       </w:rPr>
     </w:lvl>
   </w:abstractNum>
-  <w:abstractNum w:abstractNumId="61" w15:restartNumberingAfterBreak="0">
+  <w:abstractNum w:abstractNumId="63" w15:restartNumberingAfterBreak="0">
     <w:nsid w:val="6D6D7218"/>
     <w:multiLevelType w:val="hybridMultilevel"/>
     <w:tmpl w:val="B93CC7A4"/>
@@ -10036,7 +10508,7 @@
       </w:rPr>
     </w:lvl>
   </w:abstractNum>
-  <w:abstractNum w:abstractNumId="62" w15:restartNumberingAfterBreak="0">
+  <w:abstractNum w:abstractNumId="64" w15:restartNumberingAfterBreak="0">
     <w:nsid w:val="6D97BD27"/>
     <w:multiLevelType w:val="hybridMultilevel"/>
     <w:tmpl w:val="1BCE2394"/>
@@ -10149,7 +10621,7 @@
       </w:rPr>
     </w:lvl>
   </w:abstractNum>
-  <w:abstractNum w:abstractNumId="63" w15:restartNumberingAfterBreak="0">
+  <w:abstractNum w:abstractNumId="65" w15:restartNumberingAfterBreak="0">
     <w:nsid w:val="72EE6DB8"/>
     <w:multiLevelType w:val="hybridMultilevel"/>
     <w:tmpl w:val="AC0A8ED4"/>
@@ -10239,7 +10711,7 @@
       </w:pPr>
     </w:lvl>
   </w:abstractNum>
-  <w:abstractNum w:abstractNumId="64" w15:restartNumberingAfterBreak="0">
+  <w:abstractNum w:abstractNumId="66" w15:restartNumberingAfterBreak="0">
     <w:nsid w:val="73502202"/>
     <w:multiLevelType w:val="hybridMultilevel"/>
     <w:tmpl w:val="F20A2C42"/>
@@ -10325,7 +10797,7 @@
       </w:pPr>
     </w:lvl>
   </w:abstractNum>
-  <w:abstractNum w:abstractNumId="65" w15:restartNumberingAfterBreak="0">
+  <w:abstractNum w:abstractNumId="67" w15:restartNumberingAfterBreak="0">
     <w:nsid w:val="77BBD9EA"/>
     <w:multiLevelType w:val="hybridMultilevel"/>
     <w:tmpl w:val="3F3E9F72"/>
@@ -10438,7 +10910,7 @@
       </w:rPr>
     </w:lvl>
   </w:abstractNum>
-  <w:abstractNum w:abstractNumId="66" w15:restartNumberingAfterBreak="0">
+  <w:abstractNum w:abstractNumId="68" w15:restartNumberingAfterBreak="0">
     <w:nsid w:val="77EF505A"/>
     <w:multiLevelType w:val="hybridMultilevel"/>
     <w:tmpl w:val="B1CC61C0"/>
@@ -10527,7 +10999,7 @@
       </w:pPr>
     </w:lvl>
   </w:abstractNum>
-  <w:abstractNum w:abstractNumId="67" w15:restartNumberingAfterBreak="0">
+  <w:abstractNum w:abstractNumId="69" w15:restartNumberingAfterBreak="0">
     <w:nsid w:val="78916C30"/>
     <w:multiLevelType w:val="hybridMultilevel"/>
     <w:tmpl w:val="BD8C1AA6"/>
@@ -10640,7 +11112,7 @@
       </w:rPr>
     </w:lvl>
   </w:abstractNum>
-  <w:abstractNum w:abstractNumId="68" w15:restartNumberingAfterBreak="0">
+  <w:abstractNum w:abstractNumId="70" w15:restartNumberingAfterBreak="0">
     <w:nsid w:val="793D7AEA"/>
     <w:multiLevelType w:val="hybridMultilevel"/>
     <w:tmpl w:val="8B1C1446"/>
@@ -10729,7 +11201,7 @@
       </w:pPr>
     </w:lvl>
   </w:abstractNum>
-  <w:abstractNum w:abstractNumId="69" w15:restartNumberingAfterBreak="0">
+  <w:abstractNum w:abstractNumId="71" w15:restartNumberingAfterBreak="0">
     <w:nsid w:val="795DC459"/>
     <w:multiLevelType w:val="hybridMultilevel"/>
     <w:tmpl w:val="99C0DABC"/>
@@ -10842,7 +11314,7 @@
       </w:rPr>
     </w:lvl>
   </w:abstractNum>
-  <w:abstractNum w:abstractNumId="70" w15:restartNumberingAfterBreak="0">
+  <w:abstractNum w:abstractNumId="72" w15:restartNumberingAfterBreak="0">
     <w:nsid w:val="7B264687"/>
     <w:multiLevelType w:val="hybridMultilevel"/>
     <w:tmpl w:val="262CE4A2"/>
@@ -10936,217 +11408,223 @@
     </w:lvl>
   </w:abstractNum>
   <w:num w:numId="1" w16cid:durableId="1999796435">
+    <w:abstractNumId w:val="29"/>
+  </w:num>
+  <w:num w:numId="2" w16cid:durableId="2121728159">
+    <w:abstractNumId w:val="7"/>
+  </w:num>
+  <w:num w:numId="3" w16cid:durableId="1217937954">
     <w:abstractNumId w:val="28"/>
   </w:num>
-  <w:num w:numId="2" w16cid:durableId="2121728159">
+  <w:num w:numId="4" w16cid:durableId="412241784">
+    <w:abstractNumId w:val="31"/>
+  </w:num>
+  <w:num w:numId="5" w16cid:durableId="978026409">
     <w:abstractNumId w:val="6"/>
   </w:num>
-  <w:num w:numId="3" w16cid:durableId="1217937954">
-    <w:abstractNumId w:val="27"/>
+  <w:num w:numId="6" w16cid:durableId="1099107366">
+    <w:abstractNumId w:val="60"/>
   </w:num>
-  <w:num w:numId="4" w16cid:durableId="412241784">
-    <w:abstractNumId w:val="30"/>
+  <w:num w:numId="7" w16cid:durableId="145709464">
+    <w:abstractNumId w:val="14"/>
   </w:num>
-  <w:num w:numId="5" w16cid:durableId="978026409">
+  <w:num w:numId="8" w16cid:durableId="1526595734">
+    <w:abstractNumId w:val="2"/>
+  </w:num>
+  <w:num w:numId="9" w16cid:durableId="1421173881">
+    <w:abstractNumId w:val="37"/>
+  </w:num>
+  <w:num w:numId="10" w16cid:durableId="1233270188">
+    <w:abstractNumId w:val="58"/>
+  </w:num>
+  <w:num w:numId="11" w16cid:durableId="1752123706">
+    <w:abstractNumId w:val="71"/>
+  </w:num>
+  <w:num w:numId="12" w16cid:durableId="708528127">
+    <w:abstractNumId w:val="50"/>
+  </w:num>
+  <w:num w:numId="13" w16cid:durableId="353001103">
+    <w:abstractNumId w:val="49"/>
+  </w:num>
+  <w:num w:numId="14" w16cid:durableId="500582303">
+    <w:abstractNumId w:val="69"/>
+  </w:num>
+  <w:num w:numId="15" w16cid:durableId="310331094">
+    <w:abstractNumId w:val="43"/>
+  </w:num>
+  <w:num w:numId="16" w16cid:durableId="1393700924">
     <w:abstractNumId w:val="5"/>
   </w:num>
-  <w:num w:numId="6" w16cid:durableId="1099107366">
-    <w:abstractNumId w:val="58"/>
+  <w:num w:numId="17" w16cid:durableId="1194077619">
+    <w:abstractNumId w:val="25"/>
   </w:num>
-  <w:num w:numId="7" w16cid:durableId="145709464">
-    <w:abstractNumId w:val="13"/>
-  </w:num>
-  <w:num w:numId="8" w16cid:durableId="1526595734">
-    <w:abstractNumId w:val="1"/>
-  </w:num>
-  <w:num w:numId="9" w16cid:durableId="1421173881">
-    <w:abstractNumId w:val="36"/>
-  </w:num>
-  <w:num w:numId="10" w16cid:durableId="1233270188">
-    <w:abstractNumId w:val="56"/>
-  </w:num>
-  <w:num w:numId="11" w16cid:durableId="1752123706">
-    <w:abstractNumId w:val="69"/>
-  </w:num>
-  <w:num w:numId="12" w16cid:durableId="708528127">
-    <w:abstractNumId w:val="49"/>
-  </w:num>
-  <w:num w:numId="13" w16cid:durableId="353001103">
-    <w:abstractNumId w:val="48"/>
-  </w:num>
-  <w:num w:numId="14" w16cid:durableId="500582303">
+  <w:num w:numId="18" w16cid:durableId="1817071097">
     <w:abstractNumId w:val="67"/>
   </w:num>
-  <w:num w:numId="15" w16cid:durableId="310331094">
-    <w:abstractNumId w:val="42"/>
-  </w:num>
-  <w:num w:numId="16" w16cid:durableId="1393700924">
-    <w:abstractNumId w:val="4"/>
-  </w:num>
-  <w:num w:numId="17" w16cid:durableId="1194077619">
-    <w:abstractNumId w:val="24"/>
-  </w:num>
-  <w:num w:numId="18" w16cid:durableId="1817071097">
-    <w:abstractNumId w:val="65"/>
-  </w:num>
   <w:num w:numId="19" w16cid:durableId="940722128">
-    <w:abstractNumId w:val="9"/>
+    <w:abstractNumId w:val="10"/>
   </w:num>
   <w:num w:numId="20" w16cid:durableId="1828469621">
     <w:abstractNumId w:val="0"/>
   </w:num>
   <w:num w:numId="21" w16cid:durableId="1973822906">
+    <w:abstractNumId w:val="34"/>
+  </w:num>
+  <w:num w:numId="22" w16cid:durableId="778112095">
+    <w:abstractNumId w:val="3"/>
+  </w:num>
+  <w:num w:numId="23" w16cid:durableId="748160144">
+    <w:abstractNumId w:val="16"/>
+  </w:num>
+  <w:num w:numId="24" w16cid:durableId="870605551">
     <w:abstractNumId w:val="33"/>
   </w:num>
-  <w:num w:numId="22" w16cid:durableId="778112095">
-    <w:abstractNumId w:val="2"/>
+  <w:num w:numId="25" w16cid:durableId="1876385352">
+    <w:abstractNumId w:val="35"/>
   </w:num>
-  <w:num w:numId="23" w16cid:durableId="748160144">
+  <w:num w:numId="26" w16cid:durableId="33429169">
+    <w:abstractNumId w:val="20"/>
+  </w:num>
+  <w:num w:numId="27" w16cid:durableId="176164488">
+    <w:abstractNumId w:val="41"/>
+  </w:num>
+  <w:num w:numId="28" w16cid:durableId="1747608648">
+    <w:abstractNumId w:val="64"/>
+  </w:num>
+  <w:num w:numId="29" w16cid:durableId="29771193">
+    <w:abstractNumId w:val="4"/>
+  </w:num>
+  <w:num w:numId="30" w16cid:durableId="1994138133">
+    <w:abstractNumId w:val="56"/>
+  </w:num>
+  <w:num w:numId="31" w16cid:durableId="14380748">
+    <w:abstractNumId w:val="22"/>
+  </w:num>
+  <w:num w:numId="32" w16cid:durableId="1915358438">
+    <w:abstractNumId w:val="61"/>
+  </w:num>
+  <w:num w:numId="33" w16cid:durableId="676352574">
+    <w:abstractNumId w:val="11"/>
+  </w:num>
+  <w:num w:numId="34" w16cid:durableId="100802563">
+    <w:abstractNumId w:val="65"/>
+  </w:num>
+  <w:num w:numId="35" w16cid:durableId="821657544">
+    <w:abstractNumId w:val="59"/>
+  </w:num>
+  <w:num w:numId="36" w16cid:durableId="1193810613">
+    <w:abstractNumId w:val="12"/>
+  </w:num>
+  <w:num w:numId="37" w16cid:durableId="1457331166">
+    <w:abstractNumId w:val="46"/>
+  </w:num>
+  <w:num w:numId="38" w16cid:durableId="88896593">
+    <w:abstractNumId w:val="8"/>
+  </w:num>
+  <w:num w:numId="39" w16cid:durableId="1969121619">
+    <w:abstractNumId w:val="52"/>
+  </w:num>
+  <w:num w:numId="40" w16cid:durableId="468865133">
+    <w:abstractNumId w:val="21"/>
+  </w:num>
+  <w:num w:numId="41" w16cid:durableId="497236364">
+    <w:abstractNumId w:val="9"/>
+  </w:num>
+  <w:num w:numId="42" w16cid:durableId="122619544">
+    <w:abstractNumId w:val="42"/>
+  </w:num>
+  <w:num w:numId="43" w16cid:durableId="783109519">
+    <w:abstractNumId w:val="32"/>
+  </w:num>
+  <w:num w:numId="44" w16cid:durableId="1804153682">
+    <w:abstractNumId w:val="51"/>
+  </w:num>
+  <w:num w:numId="45" w16cid:durableId="1184436513">
+    <w:abstractNumId w:val="39"/>
+  </w:num>
+  <w:num w:numId="46" w16cid:durableId="969894282">
+    <w:abstractNumId w:val="63"/>
+  </w:num>
+  <w:num w:numId="47" w16cid:durableId="1417097501">
+    <w:abstractNumId w:val="62"/>
+  </w:num>
+  <w:num w:numId="48" w16cid:durableId="1651254919">
+    <w:abstractNumId w:val="57"/>
+  </w:num>
+  <w:num w:numId="49" w16cid:durableId="1359503077">
+    <w:abstractNumId w:val="38"/>
+  </w:num>
+  <w:num w:numId="50" w16cid:durableId="326828453">
+    <w:abstractNumId w:val="72"/>
+  </w:num>
+  <w:num w:numId="51" w16cid:durableId="634869120">
+    <w:abstractNumId w:val="55"/>
+  </w:num>
+  <w:num w:numId="52" w16cid:durableId="1073353861">
+    <w:abstractNumId w:val="53"/>
+  </w:num>
+  <w:num w:numId="53" w16cid:durableId="1190483969">
+    <w:abstractNumId w:val="47"/>
+  </w:num>
+  <w:num w:numId="54" w16cid:durableId="378742854">
+    <w:abstractNumId w:val="24"/>
+  </w:num>
+  <w:num w:numId="55" w16cid:durableId="1470512696">
+    <w:abstractNumId w:val="19"/>
+  </w:num>
+  <w:num w:numId="56" w16cid:durableId="576016301">
+    <w:abstractNumId w:val="48"/>
+  </w:num>
+  <w:num w:numId="57" w16cid:durableId="425273891">
+    <w:abstractNumId w:val="26"/>
+  </w:num>
+  <w:num w:numId="58" w16cid:durableId="2093814502">
+    <w:abstractNumId w:val="36"/>
+  </w:num>
+  <w:num w:numId="59" w16cid:durableId="445197856">
+    <w:abstractNumId w:val="40"/>
+  </w:num>
+  <w:num w:numId="60" w16cid:durableId="410590964">
     <w:abstractNumId w:val="15"/>
   </w:num>
-  <w:num w:numId="24" w16cid:durableId="870605551">
-    <w:abstractNumId w:val="32"/>
+  <w:num w:numId="61" w16cid:durableId="1075861520">
+    <w:abstractNumId w:val="18"/>
   </w:num>
-  <w:num w:numId="25" w16cid:durableId="1876385352">
-    <w:abstractNumId w:val="34"/>
+  <w:num w:numId="62" w16cid:durableId="1844003958">
+    <w:abstractNumId w:val="30"/>
   </w:num>
-  <w:num w:numId="26" w16cid:durableId="33429169">
-    <w:abstractNumId w:val="19"/>
+  <w:num w:numId="63" w16cid:durableId="1410079930">
+    <w:abstractNumId w:val="70"/>
   </w:num>
-  <w:num w:numId="27" w16cid:durableId="176164488">
-    <w:abstractNumId w:val="40"/>
+  <w:num w:numId="64" w16cid:durableId="1256787863">
+    <w:abstractNumId w:val="68"/>
   </w:num>
-  <w:num w:numId="28" w16cid:durableId="1747608648">
-    <w:abstractNumId w:val="62"/>
+  <w:num w:numId="65" w16cid:durableId="1240478808">
+    <w:abstractNumId w:val="23"/>
   </w:num>
-  <w:num w:numId="29" w16cid:durableId="29771193">
-    <w:abstractNumId w:val="3"/>
+  <w:num w:numId="66" w16cid:durableId="1645234269">
+    <w:abstractNumId w:val="27"/>
   </w:num>
-  <w:num w:numId="30" w16cid:durableId="1994138133">
+  <w:num w:numId="67" w16cid:durableId="1516455229">
+    <w:abstractNumId w:val="66"/>
+  </w:num>
+  <w:num w:numId="68" w16cid:durableId="1657297235">
+    <w:abstractNumId w:val="13"/>
+  </w:num>
+  <w:num w:numId="69" w16cid:durableId="308680813">
+    <w:abstractNumId w:val="17"/>
+  </w:num>
+  <w:num w:numId="70" w16cid:durableId="1023939129">
+    <w:abstractNumId w:val="45"/>
+  </w:num>
+  <w:num w:numId="71" w16cid:durableId="45641320">
+    <w:abstractNumId w:val="44"/>
+  </w:num>
+  <w:num w:numId="72" w16cid:durableId="1288662809">
     <w:abstractNumId w:val="54"/>
   </w:num>
-  <w:num w:numId="31" w16cid:durableId="14380748">
-    <w:abstractNumId w:val="21"/>
-  </w:num>
-  <w:num w:numId="32" w16cid:durableId="1915358438">
-    <w:abstractNumId w:val="59"/>
-  </w:num>
-  <w:num w:numId="33" w16cid:durableId="676352574">
-    <w:abstractNumId w:val="10"/>
-  </w:num>
-  <w:num w:numId="34" w16cid:durableId="100802563">
-    <w:abstractNumId w:val="63"/>
-  </w:num>
-  <w:num w:numId="35" w16cid:durableId="821657544">
-    <w:abstractNumId w:val="57"/>
-  </w:num>
-  <w:num w:numId="36" w16cid:durableId="1193810613">
-    <w:abstractNumId w:val="11"/>
-  </w:num>
-  <w:num w:numId="37" w16cid:durableId="1457331166">
-    <w:abstractNumId w:val="45"/>
-  </w:num>
-  <w:num w:numId="38" w16cid:durableId="88896593">
-    <w:abstractNumId w:val="7"/>
-  </w:num>
-  <w:num w:numId="39" w16cid:durableId="1969121619">
-    <w:abstractNumId w:val="51"/>
-  </w:num>
-  <w:num w:numId="40" w16cid:durableId="468865133">
-    <w:abstractNumId w:val="20"/>
-  </w:num>
-  <w:num w:numId="41" w16cid:durableId="497236364">
-    <w:abstractNumId w:val="8"/>
-  </w:num>
-  <w:num w:numId="42" w16cid:durableId="122619544">
-    <w:abstractNumId w:val="41"/>
-  </w:num>
-  <w:num w:numId="43" w16cid:durableId="783109519">
-    <w:abstractNumId w:val="31"/>
-  </w:num>
-  <w:num w:numId="44" w16cid:durableId="1804153682">
-    <w:abstractNumId w:val="50"/>
-  </w:num>
-  <w:num w:numId="45" w16cid:durableId="1184436513">
-    <w:abstractNumId w:val="38"/>
-  </w:num>
-  <w:num w:numId="46" w16cid:durableId="969894282">
-    <w:abstractNumId w:val="61"/>
-  </w:num>
-  <w:num w:numId="47" w16cid:durableId="1417097501">
-    <w:abstractNumId w:val="60"/>
-  </w:num>
-  <w:num w:numId="48" w16cid:durableId="1651254919">
-    <w:abstractNumId w:val="55"/>
-  </w:num>
-  <w:num w:numId="49" w16cid:durableId="1359503077">
-    <w:abstractNumId w:val="37"/>
-  </w:num>
-  <w:num w:numId="50" w16cid:durableId="326828453">
-    <w:abstractNumId w:val="70"/>
-  </w:num>
-  <w:num w:numId="51" w16cid:durableId="634869120">
-    <w:abstractNumId w:val="53"/>
-  </w:num>
-  <w:num w:numId="52" w16cid:durableId="1073353861">
-    <w:abstractNumId w:val="52"/>
-  </w:num>
-  <w:num w:numId="53" w16cid:durableId="1190483969">
-    <w:abstractNumId w:val="46"/>
-  </w:num>
-  <w:num w:numId="54" w16cid:durableId="378742854">
-    <w:abstractNumId w:val="23"/>
-  </w:num>
-  <w:num w:numId="55" w16cid:durableId="1470512696">
-    <w:abstractNumId w:val="18"/>
-  </w:num>
-  <w:num w:numId="56" w16cid:durableId="576016301">
-    <w:abstractNumId w:val="47"/>
-  </w:num>
-  <w:num w:numId="57" w16cid:durableId="425273891">
-    <w:abstractNumId w:val="25"/>
-  </w:num>
-  <w:num w:numId="58" w16cid:durableId="2093814502">
-    <w:abstractNumId w:val="35"/>
-  </w:num>
-  <w:num w:numId="59" w16cid:durableId="445197856">
-    <w:abstractNumId w:val="39"/>
-  </w:num>
-  <w:num w:numId="60" w16cid:durableId="410590964">
-    <w:abstractNumId w:val="14"/>
-  </w:num>
-  <w:num w:numId="61" w16cid:durableId="1075861520">
-    <w:abstractNumId w:val="17"/>
-  </w:num>
-  <w:num w:numId="62" w16cid:durableId="1844003958">
-    <w:abstractNumId w:val="29"/>
-  </w:num>
-  <w:num w:numId="63" w16cid:durableId="1410079930">
-    <w:abstractNumId w:val="68"/>
-  </w:num>
-  <w:num w:numId="64" w16cid:durableId="1256787863">
-    <w:abstractNumId w:val="66"/>
-  </w:num>
-  <w:num w:numId="65" w16cid:durableId="1240478808">
-    <w:abstractNumId w:val="22"/>
-  </w:num>
-  <w:num w:numId="66" w16cid:durableId="1645234269">
-    <w:abstractNumId w:val="26"/>
-  </w:num>
-  <w:num w:numId="67" w16cid:durableId="1516455229">
-    <w:abstractNumId w:val="64"/>
-  </w:num>
-  <w:num w:numId="68" w16cid:durableId="1657297235">
-    <w:abstractNumId w:val="12"/>
-  </w:num>
-  <w:num w:numId="69" w16cid:durableId="308680813">
-    <w:abstractNumId w:val="16"/>
-  </w:num>
-  <w:num w:numId="70" w16cid:durableId="1023939129">
-    <w:abstractNumId w:val="44"/>
-  </w:num>
-  <w:num w:numId="71" w16cid:durableId="45641320">
-    <w:abstractNumId w:val="43"/>
+  <w:num w:numId="73" w16cid:durableId="743448937">
+    <w:abstractNumId w:val="1"/>
   </w:num>
   <w:numIdMacAtCleanup w:val="24"/>
 </w:numbering>

</xml_diff>

<commit_message>
Updating the Reports with ouputs.
</commit_message>
<xml_diff>
--- a/Report/FinalReport_Proyect_Team_PyPy.docx
+++ b/Report/FinalReport_Proyect_Team_PyPy.docx
@@ -532,6 +532,7 @@
           <w:szCs w:val="24"/>
         </w:rPr>
       </w:pPr>
+      <w:proofErr w:type="spellStart"/>
       <w:r>
         <w:rPr>
           <w:rFonts w:ascii="Calibri" w:eastAsia="Calibri" w:hAnsi="Calibri" w:cs="Calibri"/>
@@ -540,8 +541,31 @@
           <w:sz w:val="31"/>
           <w:szCs w:val="31"/>
         </w:rPr>
-        <w:t>Shedrach Ezenwali</w:t>
+        <w:t>Shedrach</w:t>
       </w:r>
+      <w:proofErr w:type="spellEnd"/>
+      <w:r>
+        <w:rPr>
+          <w:rFonts w:ascii="Calibri" w:eastAsia="Calibri" w:hAnsi="Calibri" w:cs="Calibri"/>
+          <w:b/>
+          <w:bCs/>
+          <w:sz w:val="31"/>
+          <w:szCs w:val="31"/>
+        </w:rPr>
+        <w:t xml:space="preserve"> </w:t>
+      </w:r>
+      <w:proofErr w:type="spellStart"/>
+      <w:r>
+        <w:rPr>
+          <w:rFonts w:ascii="Calibri" w:eastAsia="Calibri" w:hAnsi="Calibri" w:cs="Calibri"/>
+          <w:b/>
+          <w:bCs/>
+          <w:sz w:val="31"/>
+          <w:szCs w:val="31"/>
+        </w:rPr>
+        <w:t>Ezenwali</w:t>
+      </w:r>
+      <w:proofErr w:type="spellEnd"/>
     </w:p>
     <w:p>
       <w:pPr>
@@ -775,7 +799,7 @@
           <w:r>
             <w:fldChar w:fldCharType="separate"/>
           </w:r>
-          <w:hyperlink w:anchor="_Toc152541679" w:history="1">
+          <w:hyperlink w:anchor="_Toc152695066" w:history="1">
             <w:r>
               <w:rPr>
                 <w:rStyle w:val="Hyperlink"/>
@@ -821,7 +845,7 @@
                 <w:noProof/>
                 <w:webHidden/>
               </w:rPr>
-              <w:instrText xml:space="preserve"> PAGEREF _Toc152541679 \h </w:instrText>
+              <w:instrText xml:space="preserve"> PAGEREF _Toc152695066 \h </w:instrText>
             </w:r>
             <w:r>
               <w:rPr>
@@ -841,7 +865,7 @@
                 <w:noProof/>
                 <w:webHidden/>
               </w:rPr>
-              <w:t>2</w:t>
+              <w:t>3</w:t>
             </w:r>
             <w:r>
               <w:rPr>
@@ -866,7 +890,7 @@
               <w14:ligatures w14:val="standardContextual"/>
             </w:rPr>
           </w:pPr>
-          <w:hyperlink w:anchor="_Toc152541680" w:history="1">
+          <w:hyperlink w:anchor="_Toc152695067" w:history="1">
             <w:r>
               <w:rPr>
                 <w:rStyle w:val="Hyperlink"/>
@@ -910,7 +934,7 @@
                 <w:noProof/>
                 <w:webHidden/>
               </w:rPr>
-              <w:instrText xml:space="preserve"> PAGEREF _Toc152541680 \h </w:instrText>
+              <w:instrText xml:space="preserve"> PAGEREF _Toc152695067 \h </w:instrText>
             </w:r>
             <w:r>
               <w:rPr>
@@ -930,7 +954,7 @@
                 <w:noProof/>
                 <w:webHidden/>
               </w:rPr>
-              <w:t>2</w:t>
+              <w:t>3</w:t>
             </w:r>
             <w:r>
               <w:rPr>
@@ -955,7 +979,7 @@
               <w14:ligatures w14:val="standardContextual"/>
             </w:rPr>
           </w:pPr>
-          <w:hyperlink w:anchor="_Toc152541681" w:history="1">
+          <w:hyperlink w:anchor="_Toc152695068" w:history="1">
             <w:r>
               <w:rPr>
                 <w:rStyle w:val="Hyperlink"/>
@@ -1000,7 +1024,7 @@
                 <w:noProof/>
                 <w:webHidden/>
               </w:rPr>
-              <w:instrText xml:space="preserve"> PAGEREF _Toc152541681 \h </w:instrText>
+              <w:instrText xml:space="preserve"> PAGEREF _Toc152695068 \h </w:instrText>
             </w:r>
             <w:r>
               <w:rPr>
@@ -1020,7 +1044,7 @@
                 <w:noProof/>
                 <w:webHidden/>
               </w:rPr>
-              <w:t>2</w:t>
+              <w:t>3</w:t>
             </w:r>
             <w:r>
               <w:rPr>
@@ -1045,7 +1069,7 @@
               <w14:ligatures w14:val="standardContextual"/>
             </w:rPr>
           </w:pPr>
-          <w:hyperlink w:anchor="_Toc152541682" w:history="1">
+          <w:hyperlink w:anchor="_Toc152695069" w:history="1">
             <w:r>
               <w:rPr>
                 <w:rStyle w:val="Hyperlink"/>
@@ -1090,7 +1114,7 @@
                 <w:noProof/>
                 <w:webHidden/>
               </w:rPr>
-              <w:instrText xml:space="preserve"> PAGEREF _Toc152541682 \h </w:instrText>
+              <w:instrText xml:space="preserve"> PAGEREF _Toc152695069 \h </w:instrText>
             </w:r>
             <w:r>
               <w:rPr>
@@ -1136,7 +1160,7 @@
               <w14:ligatures w14:val="standardContextual"/>
             </w:rPr>
           </w:pPr>
-          <w:hyperlink w:anchor="_Toc152541683" w:history="1">
+          <w:hyperlink w:anchor="_Toc152695070" w:history="1">
             <w:r>
               <w:rPr>
                 <w:rStyle w:val="Hyperlink"/>
@@ -1182,7 +1206,7 @@
                 <w:noProof/>
                 <w:webHidden/>
               </w:rPr>
-              <w:instrText xml:space="preserve"> PAGEREF _Toc152541683 \h </w:instrText>
+              <w:instrText xml:space="preserve"> PAGEREF _Toc152695070 \h </w:instrText>
             </w:r>
             <w:r>
               <w:rPr>
@@ -1202,7 +1226,7 @@
                 <w:noProof/>
                 <w:webHidden/>
               </w:rPr>
-              <w:t>3</w:t>
+              <w:t>4</w:t>
             </w:r>
             <w:r>
               <w:rPr>
@@ -1227,7 +1251,7 @@
               <w14:ligatures w14:val="standardContextual"/>
             </w:rPr>
           </w:pPr>
-          <w:hyperlink w:anchor="_Toc152541684" w:history="1">
+          <w:hyperlink w:anchor="_Toc152695071" w:history="1">
             <w:r>
               <w:rPr>
                 <w:rStyle w:val="Hyperlink"/>
@@ -1272,7 +1296,7 @@
                 <w:noProof/>
                 <w:webHidden/>
               </w:rPr>
-              <w:instrText xml:space="preserve"> PAGEREF _Toc152541684 \h </w:instrText>
+              <w:instrText xml:space="preserve"> PAGEREF _Toc152695071 \h </w:instrText>
             </w:r>
             <w:r>
               <w:rPr>
@@ -1292,7 +1316,7 @@
                 <w:noProof/>
                 <w:webHidden/>
               </w:rPr>
-              <w:t>3</w:t>
+              <w:t>4</w:t>
             </w:r>
             <w:r>
               <w:rPr>
@@ -1317,7 +1341,7 @@
               <w14:ligatures w14:val="standardContextual"/>
             </w:rPr>
           </w:pPr>
-          <w:hyperlink w:anchor="_Toc152541685" w:history="1">
+          <w:hyperlink w:anchor="_Toc152695072" w:history="1">
             <w:r>
               <w:rPr>
                 <w:rStyle w:val="Hyperlink"/>
@@ -1362,7 +1386,7 @@
                 <w:noProof/>
                 <w:webHidden/>
               </w:rPr>
-              <w:instrText xml:space="preserve"> PAGEREF _Toc152541685 \h </w:instrText>
+              <w:instrText xml:space="preserve"> PAGEREF _Toc152695072 \h </w:instrText>
             </w:r>
             <w:r>
               <w:rPr>
@@ -1382,7 +1406,7 @@
                 <w:noProof/>
                 <w:webHidden/>
               </w:rPr>
-              <w:t>3</w:t>
+              <w:t>4</w:t>
             </w:r>
             <w:r>
               <w:rPr>
@@ -1408,7 +1432,7 @@
               <w14:ligatures w14:val="standardContextual"/>
             </w:rPr>
           </w:pPr>
-          <w:hyperlink w:anchor="_Toc152541686" w:history="1">
+          <w:hyperlink w:anchor="_Toc152695073" w:history="1">
             <w:r>
               <w:rPr>
                 <w:rStyle w:val="Hyperlink"/>
@@ -1454,7 +1478,7 @@
                 <w:noProof/>
                 <w:webHidden/>
               </w:rPr>
-              <w:instrText xml:space="preserve"> PAGEREF _Toc152541686 \h </w:instrText>
+              <w:instrText xml:space="preserve"> PAGEREF _Toc152695073 \h </w:instrText>
             </w:r>
             <w:r>
               <w:rPr>
@@ -1474,7 +1498,7 @@
                 <w:noProof/>
                 <w:webHidden/>
               </w:rPr>
-              <w:t>3</w:t>
+              <w:t>6</w:t>
             </w:r>
             <w:r>
               <w:rPr>
@@ -1499,7 +1523,7 @@
               <w14:ligatures w14:val="standardContextual"/>
             </w:rPr>
           </w:pPr>
-          <w:hyperlink w:anchor="_Toc152541687" w:history="1">
+          <w:hyperlink w:anchor="_Toc152695074" w:history="1">
             <w:r>
               <w:rPr>
                 <w:rStyle w:val="Hyperlink"/>
@@ -1544,7 +1568,7 @@
                 <w:noProof/>
                 <w:webHidden/>
               </w:rPr>
-              <w:instrText xml:space="preserve"> PAGEREF _Toc152541687 \h </w:instrText>
+              <w:instrText xml:space="preserve"> PAGEREF _Toc152695074 \h </w:instrText>
             </w:r>
             <w:r>
               <w:rPr>
@@ -1564,7 +1588,7 @@
                 <w:noProof/>
                 <w:webHidden/>
               </w:rPr>
-              <w:t>3</w:t>
+              <w:t>6</w:t>
             </w:r>
             <w:r>
               <w:rPr>
@@ -1589,7 +1613,7 @@
               <w14:ligatures w14:val="standardContextual"/>
             </w:rPr>
           </w:pPr>
-          <w:hyperlink w:anchor="_Toc152541688" w:history="1">
+          <w:hyperlink w:anchor="_Toc152695075" w:history="1">
             <w:r>
               <w:rPr>
                 <w:rStyle w:val="Hyperlink"/>
@@ -1613,7 +1637,7 @@
                 <w:rFonts w:eastAsia="Calibri"/>
                 <w:noProof/>
               </w:rPr>
-              <w:t>Model</w:t>
+              <w:t>Determination of Model Workflow</w:t>
             </w:r>
             <w:r>
               <w:rPr>
@@ -1634,7 +1658,7 @@
                 <w:noProof/>
                 <w:webHidden/>
               </w:rPr>
-              <w:instrText xml:space="preserve"> PAGEREF _Toc152541688 \h </w:instrText>
+              <w:instrText xml:space="preserve"> PAGEREF _Toc152695075 \h </w:instrText>
             </w:r>
             <w:r>
               <w:rPr>
@@ -1654,7 +1678,7 @@
                 <w:noProof/>
                 <w:webHidden/>
               </w:rPr>
-              <w:t>3</w:t>
+              <w:t>6</w:t>
             </w:r>
             <w:r>
               <w:rPr>
@@ -1679,7 +1703,7 @@
               <w14:ligatures w14:val="standardContextual"/>
             </w:rPr>
           </w:pPr>
-          <w:hyperlink w:anchor="_Toc152541689" w:history="1">
+          <w:hyperlink w:anchor="_Toc152695076" w:history="1">
             <w:r>
               <w:rPr>
                 <w:rStyle w:val="Hyperlink"/>
@@ -1701,7 +1725,7 @@
                 <w:rStyle w:val="Hyperlink"/>
                 <w:noProof/>
               </w:rPr>
-              <w:t>Improvement</w:t>
+              <w:t>Efficiency of Workflows</w:t>
             </w:r>
             <w:r>
               <w:rPr>
@@ -1722,7 +1746,7 @@
                 <w:noProof/>
                 <w:webHidden/>
               </w:rPr>
-              <w:instrText xml:space="preserve"> PAGEREF _Toc152541689 \h </w:instrText>
+              <w:instrText xml:space="preserve"> PAGEREF _Toc152695076 \h </w:instrText>
             </w:r>
             <w:r>
               <w:rPr>
@@ -1742,7 +1766,7 @@
                 <w:noProof/>
                 <w:webHidden/>
               </w:rPr>
-              <w:t>3</w:t>
+              <w:t>6</w:t>
             </w:r>
             <w:r>
               <w:rPr>
@@ -1767,7 +1791,7 @@
               <w14:ligatures w14:val="standardContextual"/>
             </w:rPr>
           </w:pPr>
-          <w:hyperlink w:anchor="_Toc152541690" w:history="1">
+          <w:hyperlink w:anchor="_Toc152695077" w:history="1">
             <w:r>
               <w:rPr>
                 <w:rStyle w:val="Hyperlink"/>
@@ -1790,7 +1814,7 @@
                 <w:rFonts w:eastAsia="Calibri"/>
                 <w:noProof/>
               </w:rPr>
-              <w:t>Techniques</w:t>
+              <w:t>Testing Hypotheses and Modeling Objectives:</w:t>
             </w:r>
             <w:r>
               <w:rPr>
@@ -1811,7 +1835,7 @@
                 <w:noProof/>
                 <w:webHidden/>
               </w:rPr>
-              <w:instrText xml:space="preserve"> PAGEREF _Toc152541690 \h </w:instrText>
+              <w:instrText xml:space="preserve"> PAGEREF _Toc152695077 \h </w:instrText>
             </w:r>
             <w:r>
               <w:rPr>
@@ -1831,7 +1855,7 @@
                 <w:noProof/>
                 <w:webHidden/>
               </w:rPr>
-              <w:t>3</w:t>
+              <w:t>6</w:t>
             </w:r>
             <w:r>
               <w:rPr>
@@ -1857,7 +1881,7 @@
               <w14:ligatures w14:val="standardContextual"/>
             </w:rPr>
           </w:pPr>
-          <w:hyperlink w:anchor="_Toc152541691" w:history="1">
+          <w:hyperlink w:anchor="_Toc152695078" w:history="1">
             <w:r>
               <w:rPr>
                 <w:rStyle w:val="Hyperlink"/>
@@ -1901,7 +1925,7 @@
                 <w:noProof/>
                 <w:webHidden/>
               </w:rPr>
-              <w:instrText xml:space="preserve"> PAGEREF _Toc152541691 \h </w:instrText>
+              <w:instrText xml:space="preserve"> PAGEREF _Toc152695078 \h </w:instrText>
             </w:r>
             <w:r>
               <w:rPr>
@@ -1921,7 +1945,7 @@
                 <w:noProof/>
                 <w:webHidden/>
               </w:rPr>
-              <w:t>3</w:t>
+              <w:t>7</w:t>
             </w:r>
             <w:r>
               <w:rPr>
@@ -1946,7 +1970,7 @@
               <w14:ligatures w14:val="standardContextual"/>
             </w:rPr>
           </w:pPr>
-          <w:hyperlink w:anchor="_Toc152541692" w:history="1">
+          <w:hyperlink w:anchor="_Toc152695079" w:history="1">
             <w:r>
               <w:rPr>
                 <w:rStyle w:val="Hyperlink"/>
@@ -1989,7 +2013,7 @@
                 <w:noProof/>
                 <w:webHidden/>
               </w:rPr>
-              <w:instrText xml:space="preserve"> PAGEREF _Toc152541692 \h </w:instrText>
+              <w:instrText xml:space="preserve"> PAGEREF _Toc152695079 \h </w:instrText>
             </w:r>
             <w:r>
               <w:rPr>
@@ -2009,7 +2033,7 @@
                 <w:noProof/>
                 <w:webHidden/>
               </w:rPr>
-              <w:t>3</w:t>
+              <w:t>7</w:t>
             </w:r>
             <w:r>
               <w:rPr>
@@ -2034,7 +2058,7 @@
               <w14:ligatures w14:val="standardContextual"/>
             </w:rPr>
           </w:pPr>
-          <w:hyperlink w:anchor="_Toc152541693" w:history="1">
+          <w:hyperlink w:anchor="_Toc152695080" w:history="1">
             <w:r>
               <w:rPr>
                 <w:rStyle w:val="Hyperlink"/>
@@ -2077,7 +2101,7 @@
                 <w:noProof/>
                 <w:webHidden/>
               </w:rPr>
-              <w:instrText xml:space="preserve"> PAGEREF _Toc152541693 \h </w:instrText>
+              <w:instrText xml:space="preserve"> PAGEREF _Toc152695080 \h </w:instrText>
             </w:r>
             <w:r>
               <w:rPr>
@@ -2097,7 +2121,7 @@
                 <w:noProof/>
                 <w:webHidden/>
               </w:rPr>
-              <w:t>3</w:t>
+              <w:t>7</w:t>
             </w:r>
             <w:r>
               <w:rPr>
@@ -2122,7 +2146,7 @@
               <w14:ligatures w14:val="standardContextual"/>
             </w:rPr>
           </w:pPr>
-          <w:hyperlink w:anchor="_Toc152541694" w:history="1">
+          <w:hyperlink w:anchor="_Toc152695081" w:history="1">
             <w:r>
               <w:rPr>
                 <w:rStyle w:val="Hyperlink"/>
@@ -2165,7 +2189,7 @@
                 <w:noProof/>
                 <w:webHidden/>
               </w:rPr>
-              <w:instrText xml:space="preserve"> PAGEREF _Toc152541694 \h </w:instrText>
+              <w:instrText xml:space="preserve"> PAGEREF _Toc152695081 \h </w:instrText>
             </w:r>
             <w:r>
               <w:rPr>
@@ -2185,7 +2209,7 @@
                 <w:noProof/>
                 <w:webHidden/>
               </w:rPr>
-              <w:t>3</w:t>
+              <w:t>7</w:t>
             </w:r>
             <w:r>
               <w:rPr>
@@ -2211,7 +2235,7 @@
               <w14:ligatures w14:val="standardContextual"/>
             </w:rPr>
           </w:pPr>
-          <w:hyperlink w:anchor="_Toc152541695" w:history="1">
+          <w:hyperlink w:anchor="_Toc152695082" w:history="1">
             <w:r>
               <w:rPr>
                 <w:rStyle w:val="Hyperlink"/>
@@ -2255,7 +2279,7 @@
                 <w:noProof/>
                 <w:webHidden/>
               </w:rPr>
-              <w:instrText xml:space="preserve"> PAGEREF _Toc152541695 \h </w:instrText>
+              <w:instrText xml:space="preserve"> PAGEREF _Toc152695082 \h </w:instrText>
             </w:r>
             <w:r>
               <w:rPr>
@@ -2275,7 +2299,7 @@
                 <w:noProof/>
                 <w:webHidden/>
               </w:rPr>
-              <w:t>4</w:t>
+              <w:t>7</w:t>
             </w:r>
             <w:r>
               <w:rPr>
@@ -2300,7 +2324,7 @@
               <w14:ligatures w14:val="standardContextual"/>
             </w:rPr>
           </w:pPr>
-          <w:hyperlink w:anchor="_Toc152541696" w:history="1">
+          <w:hyperlink w:anchor="_Toc152695083" w:history="1">
             <w:r>
               <w:rPr>
                 <w:rStyle w:val="Hyperlink"/>
@@ -2343,7 +2367,7 @@
                 <w:noProof/>
                 <w:webHidden/>
               </w:rPr>
-              <w:instrText xml:space="preserve"> PAGEREF _Toc152541696 \h </w:instrText>
+              <w:instrText xml:space="preserve"> PAGEREF _Toc152695083 \h </w:instrText>
             </w:r>
             <w:r>
               <w:rPr>
@@ -2363,7 +2387,7 @@
                 <w:noProof/>
                 <w:webHidden/>
               </w:rPr>
-              <w:t>4</w:t>
+              <w:t>7</w:t>
             </w:r>
             <w:r>
               <w:rPr>
@@ -2428,7 +2452,7 @@
           <w:rFonts w:eastAsia="Calibri"/>
         </w:rPr>
       </w:pPr>
-      <w:bookmarkStart w:id="0" w:name="_Toc152541679"/>
+      <w:bookmarkStart w:id="0" w:name="_Toc152695066"/>
       <w:r>
         <w:rPr>
           <w:rFonts w:eastAsia="Calibri"/>
@@ -2466,7 +2490,7 @@
           <w:rFonts w:ascii="Calibri" w:eastAsia="Calibri" w:hAnsi="Calibri" w:cs="Calibri"/>
         </w:rPr>
       </w:pPr>
-      <w:bookmarkStart w:id="1" w:name="_Toc152541680"/>
+      <w:bookmarkStart w:id="1" w:name="_Toc152695067"/>
       <w:r>
         <w:rPr>
           <w:rStyle w:val="Heading2Char"/>
@@ -2534,7 +2558,7 @@
           <w:rFonts w:eastAsia="Calibri"/>
         </w:rPr>
       </w:pPr>
-      <w:bookmarkStart w:id="2" w:name="_Toc152541681"/>
+      <w:bookmarkStart w:id="2" w:name="_Toc152695068"/>
       <w:r>
         <w:rPr>
           <w:rFonts w:eastAsia="Calibri"/>
@@ -2580,7 +2604,7 @@
           <w:rFonts w:eastAsia="Calibri"/>
         </w:rPr>
       </w:pPr>
-      <w:bookmarkStart w:id="3" w:name="_Toc152541682"/>
+      <w:bookmarkStart w:id="3" w:name="_Toc152695069"/>
       <w:r>
         <w:rPr>
           <w:rFonts w:eastAsia="Calibri"/>
@@ -2667,7 +2691,6 @@
           <w:szCs w:val="32"/>
         </w:rPr>
       </w:pPr>
-      <w:bookmarkStart w:id="4" w:name="_Toc152541683"/>
       <w:r>
         <w:rPr>
           <w:rFonts w:eastAsia="Calibri"/>
@@ -2687,6 +2710,7 @@
           <w:rFonts w:eastAsia="Calibri"/>
         </w:rPr>
       </w:pPr>
+      <w:bookmarkStart w:id="4" w:name="_Toc152695070"/>
       <w:r>
         <w:rPr>
           <w:rFonts w:eastAsia="Calibri"/>
@@ -2718,7 +2742,7 @@
           <w:rFonts w:eastAsia="Calibri"/>
         </w:rPr>
       </w:pPr>
-      <w:bookmarkStart w:id="5" w:name="_Toc152541684"/>
+      <w:bookmarkStart w:id="5" w:name="_Toc152695071"/>
       <w:r>
         <w:rPr>
           <w:rFonts w:eastAsia="Calibri"/>
@@ -2808,7 +2832,7 @@
           <w:rFonts w:eastAsia="Calibri"/>
         </w:rPr>
       </w:pPr>
-      <w:bookmarkStart w:id="6" w:name="_Toc152541685"/>
+      <w:bookmarkStart w:id="6" w:name="_Toc152695072"/>
       <w:r>
         <w:rPr>
           <w:rFonts w:eastAsia="Calibri"/>
@@ -2845,13 +2869,7 @@
         <w:rPr>
           <w:rFonts w:ascii="Calibri" w:eastAsia="Calibri" w:hAnsi="Calibri" w:cs="Calibri"/>
         </w:rPr>
-        <w:t xml:space="preserve">Most machine learning algorithms can only work with numerical data. But, in many cases, what we have is categorical data. Because algorithms cannot perform mathematical operations on them, it is necessary to transform them before they can be used to train any machine learning model. Something that can be achieved by creating dummy variables or binary variables. The most common method for creating dummy variables is to convert each of the categories of the original variable into a new binary column. If the row corresponds to the category, it will have a value of 1, in any other case it will have 0. Let's see how it works. You can create dummy variables with Pandas using the </w:t>
-      </w:r>
-      <w:r>
-        <w:rPr>
-          <w:rFonts w:ascii="Calibri" w:eastAsia="Calibri" w:hAnsi="Calibri" w:cs="Calibri"/>
-        </w:rPr>
-        <w:t>function.</w:t>
+        <w:t>Most machine learning algorithms can only work with numerical data. But, in many cases, what we have is categorical data. Because algorithms cannot perform mathematical operations on them, it is necessary to transform them before they can be used to train any machine learning model. Something that can be achieved by creating dummy variables or binary variables. The most common method for creating dummy variables is to convert each of the categories of the original variable into a new binary column. If the row corresponds to the category, it will have a value of 1, in any other case it will have 0. Let's see how it works. You can create dummy variables with Pandas using the function.</w:t>
       </w:r>
     </w:p>
     <w:p>
@@ -3064,7 +3082,21 @@
           <w:rFonts w:ascii="Calibri" w:eastAsia="Calibri" w:hAnsi="Calibri" w:cs="Calibri"/>
         </w:rPr>
         <w:lastRenderedPageBreak/>
-        <w:t>As SelectKBest is the best feature selection method we will work with it. Avoiding executing the test again in Jupiter Notebook because of machine resources.</w:t>
+        <w:t xml:space="preserve">As </w:t>
+      </w:r>
+      <w:proofErr w:type="spellStart"/>
+      <w:r>
+        <w:rPr>
+          <w:rFonts w:ascii="Calibri" w:eastAsia="Calibri" w:hAnsi="Calibri" w:cs="Calibri"/>
+        </w:rPr>
+        <w:t>SelectKBest</w:t>
+      </w:r>
+      <w:proofErr w:type="spellEnd"/>
+      <w:r>
+        <w:rPr>
+          <w:rFonts w:ascii="Calibri" w:eastAsia="Calibri" w:hAnsi="Calibri" w:cs="Calibri"/>
+        </w:rPr>
+        <w:t xml:space="preserve"> is the best feature selection method we will work with it. Avoiding executing the test again in Jupiter Notebook because of machine resources.</w:t>
       </w:r>
     </w:p>
     <w:p>
@@ -3088,6 +3120,7 @@
       <w:r>
         <w:rPr>
           <w:rFonts w:ascii="Calibri" w:eastAsia="Calibri" w:hAnsi="Calibri" w:cs="Calibri"/>
+          <w:noProof/>
         </w:rPr>
         <w:drawing>
           <wp:inline distT="0" distB="0" distL="0" distR="0" wp14:anchorId="468E7628" wp14:editId="6257C1E8">
@@ -3191,7 +3224,6 @@
           <w:szCs w:val="32"/>
         </w:rPr>
       </w:pPr>
-      <w:bookmarkStart w:id="7" w:name="_Toc152541686"/>
       <w:r>
         <w:rPr>
           <w:rFonts w:eastAsia="Calibri"/>
@@ -3211,6 +3243,7 @@
           <w:rFonts w:eastAsia="Calibri"/>
         </w:rPr>
       </w:pPr>
+      <w:bookmarkStart w:id="7" w:name="_Toc152695073"/>
       <w:r>
         <w:rPr>
           <w:rFonts w:eastAsia="Calibri"/>
@@ -3231,7 +3264,7 @@
           <w:rFonts w:eastAsia="Calibri"/>
         </w:rPr>
       </w:pPr>
-      <w:bookmarkStart w:id="8" w:name="_Toc152541687"/>
+      <w:bookmarkStart w:id="8" w:name="_Toc152695074"/>
       <w:r>
         <w:rPr>
           <w:rFonts w:eastAsia="Calibri"/>
@@ -3279,12 +3312,14 @@
           <w:rFonts w:eastAsia="Calibri"/>
         </w:rPr>
       </w:pPr>
+      <w:bookmarkStart w:id="9" w:name="_Toc152695075"/>
       <w:r>
         <w:rPr>
           <w:rFonts w:eastAsia="Calibri"/>
         </w:rPr>
         <w:t>Determination of Model Workflow</w:t>
       </w:r>
+      <w:bookmarkEnd w:id="9"/>
     </w:p>
     <w:p>
       <w:pPr>
@@ -3299,7 +3334,21 @@
         <w:rPr>
           <w:rFonts w:ascii="Calibri" w:eastAsia="Calibri" w:hAnsi="Calibri" w:cs="Calibri"/>
         </w:rPr>
-        <w:t>The workflow will involve initial data preprocessing, feature selection, and training a Random Forest classifier. Instead of clustering, which might add complexity and computational overhead, we will focus on a single model. The model will be trained on the balanced and preprocessed dataset.</w:t>
+        <w:t xml:space="preserve">The workflow will involve initial data preprocessing, feature selection, and </w:t>
+      </w:r>
+      <w:proofErr w:type="gramStart"/>
+      <w:r>
+        <w:rPr>
+          <w:rFonts w:ascii="Calibri" w:eastAsia="Calibri" w:hAnsi="Calibri" w:cs="Calibri"/>
+        </w:rPr>
+        <w:t>training</w:t>
+      </w:r>
+      <w:proofErr w:type="gramEnd"/>
+      <w:r>
+        <w:rPr>
+          <w:rFonts w:ascii="Calibri" w:eastAsia="Calibri" w:hAnsi="Calibri" w:cs="Calibri"/>
+        </w:rPr>
+        <w:t xml:space="preserve"> a Random Forest classifier. Instead of clustering, which might add complexity and computational overhead, we will focus on a single model. The model will be trained on the balanced and preprocessed dataset.</w:t>
       </w:r>
     </w:p>
     <w:p>
@@ -3310,9 +3359,11 @@
           <w:numId w:val="67"/>
         </w:numPr>
       </w:pPr>
+      <w:bookmarkStart w:id="10" w:name="_Toc152695076"/>
       <w:r>
         <w:t>Efficiency of Workflows</w:t>
       </w:r>
+      <w:bookmarkEnd w:id="10"/>
     </w:p>
     <w:p>
       <w:pPr>
@@ -3338,12 +3389,14 @@
           <w:numId w:val="67"/>
         </w:numPr>
       </w:pPr>
+      <w:bookmarkStart w:id="11" w:name="_Toc152695077"/>
       <w:r>
         <w:rPr>
           <w:rFonts w:eastAsia="Calibri"/>
         </w:rPr>
         <w:t>Testing Hypotheses and Modeling Objectives:</w:t>
       </w:r>
+      <w:bookmarkEnd w:id="11"/>
     </w:p>
     <w:p>
       <w:pPr>
@@ -3409,7 +3462,6 @@
           <w:szCs w:val="32"/>
         </w:rPr>
       </w:pPr>
-      <w:bookmarkStart w:id="9" w:name="_Toc152541691"/>
       <w:r>
         <w:br w:type="page"/>
       </w:r>
@@ -3423,11 +3475,12 @@
         </w:numPr>
         <w:ind w:left="709"/>
       </w:pPr>
+      <w:bookmarkStart w:id="12" w:name="_Toc152695078"/>
       <w:r>
         <w:lastRenderedPageBreak/>
         <w:t>Results Interpretation and Implications</w:t>
       </w:r>
-      <w:bookmarkEnd w:id="9"/>
+      <w:bookmarkEnd w:id="12"/>
     </w:p>
     <w:p>
       <w:pPr>
@@ -3437,19 +3490,196 @@
           <w:numId w:val="69"/>
         </w:numPr>
       </w:pPr>
-      <w:bookmarkStart w:id="10" w:name="_Toc152541692"/>
+      <w:bookmarkStart w:id="13" w:name="_Toc152695079"/>
       <w:r>
         <w:t>Results</w:t>
       </w:r>
-      <w:bookmarkEnd w:id="10"/>
+      <w:bookmarkEnd w:id="13"/>
     </w:p>
     <w:p>
       <w:pPr>
+        <w:spacing w:line="257" w:lineRule="auto"/>
+        <w:ind w:left="709" w:firstLine="720"/>
+        <w:jc w:val="both"/>
+        <w:rPr>
+          <w:rFonts w:ascii="Calibri" w:eastAsia="Calibri" w:hAnsi="Calibri" w:cs="Calibri"/>
+        </w:rPr>
+      </w:pPr>
+      <w:r>
+        <w:t xml:space="preserve">    </w:t>
+      </w:r>
+      <w:r>
+        <w:rPr>
+          <w:rFonts w:ascii="Calibri" w:eastAsia="Calibri" w:hAnsi="Calibri" w:cs="Calibri"/>
+          <w:b/>
+          <w:bCs/>
+        </w:rPr>
+        <w:t>Precision</w:t>
+      </w:r>
+      <w:r>
+        <w:rPr>
+          <w:rFonts w:ascii="Calibri" w:eastAsia="Calibri" w:hAnsi="Calibri" w:cs="Calibri"/>
+        </w:rPr>
+        <w:t>: Precision is the number of true positives divided by the sum of true positives and false positives. It measures the accuracy of the positive predictions. In your case, the precision for class 0 is 0.99, and for class 1 is also 0.99. High precision indicates that the model has a low rate of false positives.</w:t>
+      </w:r>
+    </w:p>
+    <w:p>
+      <w:pPr>
+        <w:spacing w:line="257" w:lineRule="auto"/>
+        <w:ind w:left="709" w:firstLine="720"/>
+        <w:jc w:val="both"/>
+        <w:rPr>
+          <w:rFonts w:ascii="Calibri" w:eastAsia="Calibri" w:hAnsi="Calibri" w:cs="Calibri"/>
+        </w:rPr>
+      </w:pPr>
+    </w:p>
+    <w:p>
+      <w:pPr>
+        <w:spacing w:line="257" w:lineRule="auto"/>
+        <w:ind w:left="709" w:firstLine="720"/>
+        <w:jc w:val="both"/>
+        <w:rPr>
+          <w:rFonts w:ascii="Calibri" w:eastAsia="Calibri" w:hAnsi="Calibri" w:cs="Calibri"/>
+        </w:rPr>
+      </w:pPr>
+      <w:r>
+        <w:rPr>
+          <w:rFonts w:ascii="Calibri" w:eastAsia="Calibri" w:hAnsi="Calibri" w:cs="Calibri"/>
+        </w:rPr>
+        <w:t xml:space="preserve">    </w:t>
+      </w:r>
+      <w:r>
+        <w:rPr>
+          <w:rFonts w:ascii="Calibri" w:eastAsia="Calibri" w:hAnsi="Calibri" w:cs="Calibri"/>
+          <w:b/>
+          <w:bCs/>
+        </w:rPr>
+        <w:t>Recall (Sensitivity)</w:t>
+      </w:r>
+      <w:r>
+        <w:rPr>
+          <w:rFonts w:ascii="Calibri" w:eastAsia="Calibri" w:hAnsi="Calibri" w:cs="Calibri"/>
+        </w:rPr>
+        <w:t>: Recall is the number of true positives divided by the sum of true positives and false negatives. It measures the ability of the model to capture all the relevant examples. In your case, the recall for class 0 is 0.99, and for class 1 is also 0.99. High recall indicates that the model can identify most of the positive examples.</w:t>
+      </w:r>
+    </w:p>
+    <w:p>
+      <w:pPr>
         <w:ind w:firstLine="720"/>
         <w:jc w:val="both"/>
       </w:pPr>
+    </w:p>
+    <w:p>
+      <w:pPr>
+        <w:spacing w:line="257" w:lineRule="auto"/>
+        <w:ind w:left="709" w:firstLine="720"/>
+        <w:jc w:val="both"/>
+        <w:rPr>
+          <w:rFonts w:ascii="Calibri" w:eastAsia="Calibri" w:hAnsi="Calibri" w:cs="Calibri"/>
+        </w:rPr>
+      </w:pPr>
       <w:r>
-        <w:t xml:space="preserve">In </w:t>
+        <w:t xml:space="preserve">    </w:t>
+      </w:r>
+      <w:r>
+        <w:rPr>
+          <w:rFonts w:ascii="Calibri" w:eastAsia="Calibri" w:hAnsi="Calibri" w:cs="Calibri"/>
+          <w:b/>
+          <w:bCs/>
+        </w:rPr>
+        <w:t>F1-score</w:t>
+      </w:r>
+      <w:r>
+        <w:rPr>
+          <w:rFonts w:ascii="Calibri" w:eastAsia="Calibri" w:hAnsi="Calibri" w:cs="Calibri"/>
+        </w:rPr>
+        <w:t>: The F1-score is the harmonic mean of precision and recall. It provides a balance between precision and recall. In your case, the F1-score for class 0 is 0.99, and for class 1 is also 0.99. The weighted average of these scores is also 0.99. High F1-score indicates a good balance between precision and recall.</w:t>
+      </w:r>
+    </w:p>
+    <w:p>
+      <w:pPr>
+        <w:spacing w:line="257" w:lineRule="auto"/>
+        <w:ind w:left="709" w:firstLine="720"/>
+        <w:jc w:val="both"/>
+        <w:rPr>
+          <w:rFonts w:ascii="Calibri" w:eastAsia="Calibri" w:hAnsi="Calibri" w:cs="Calibri"/>
+        </w:rPr>
+      </w:pPr>
+    </w:p>
+    <w:p>
+      <w:pPr>
+        <w:spacing w:line="257" w:lineRule="auto"/>
+        <w:ind w:left="709" w:firstLine="720"/>
+        <w:jc w:val="both"/>
+        <w:rPr>
+          <w:rFonts w:ascii="Calibri" w:eastAsia="Calibri" w:hAnsi="Calibri" w:cs="Calibri"/>
+        </w:rPr>
+      </w:pPr>
+      <w:r>
+        <w:rPr>
+          <w:rFonts w:ascii="Calibri" w:eastAsia="Calibri" w:hAnsi="Calibri" w:cs="Calibri"/>
+        </w:rPr>
+        <w:t xml:space="preserve">    </w:t>
+      </w:r>
+      <w:r>
+        <w:rPr>
+          <w:rFonts w:ascii="Calibri" w:eastAsia="Calibri" w:hAnsi="Calibri" w:cs="Calibri"/>
+          <w:b/>
+          <w:bCs/>
+        </w:rPr>
+        <w:t>Support</w:t>
+      </w:r>
+      <w:r>
+        <w:rPr>
+          <w:rFonts w:ascii="Calibri" w:eastAsia="Calibri" w:hAnsi="Calibri" w:cs="Calibri"/>
+        </w:rPr>
+        <w:t>: Support is the number of actual occurrences of the class in the specified dataset. In your case, the support for class 0 is 1065, and for class 1 is 1031.</w:t>
+      </w:r>
+    </w:p>
+    <w:p>
+      <w:pPr>
+        <w:spacing w:line="257" w:lineRule="auto"/>
+        <w:ind w:left="709" w:firstLine="720"/>
+        <w:jc w:val="both"/>
+        <w:rPr>
+          <w:rFonts w:ascii="Calibri" w:eastAsia="Calibri" w:hAnsi="Calibri" w:cs="Calibri"/>
+        </w:rPr>
+      </w:pPr>
+    </w:p>
+    <w:p>
+      <w:pPr>
+        <w:spacing w:line="257" w:lineRule="auto"/>
+        <w:ind w:left="709" w:firstLine="720"/>
+        <w:jc w:val="both"/>
+        <w:rPr>
+          <w:rFonts w:ascii="Calibri" w:eastAsia="Calibri" w:hAnsi="Calibri" w:cs="Calibri"/>
+        </w:rPr>
+      </w:pPr>
+      <w:r>
+        <w:rPr>
+          <w:rFonts w:ascii="Calibri" w:eastAsia="Calibri" w:hAnsi="Calibri" w:cs="Calibri"/>
+        </w:rPr>
+        <w:t xml:space="preserve">    </w:t>
+      </w:r>
+      <w:r>
+        <w:rPr>
+          <w:rFonts w:ascii="Calibri" w:eastAsia="Calibri" w:hAnsi="Calibri" w:cs="Calibri"/>
+          <w:b/>
+          <w:bCs/>
+        </w:rPr>
+        <w:t>Accuracy</w:t>
+      </w:r>
+      <w:r>
+        <w:rPr>
+          <w:rFonts w:ascii="Calibri" w:eastAsia="Calibri" w:hAnsi="Calibri" w:cs="Calibri"/>
+        </w:rPr>
+        <w:t>: Accuracy is the overall correctness of the model and is calculated as the sum of true positives and true negatives divided by the total number of samples. In your case, the overall accuracy is 0.99.</w:t>
+      </w:r>
+      <w:r>
+        <w:rPr>
+          <w:rFonts w:ascii="Calibri" w:eastAsia="Calibri" w:hAnsi="Calibri" w:cs="Calibri"/>
+        </w:rPr>
+        <w:t xml:space="preserve"> </w:t>
       </w:r>
     </w:p>
     <w:p>
@@ -3460,11 +3690,11 @@
           <w:numId w:val="69"/>
         </w:numPr>
       </w:pPr>
-      <w:bookmarkStart w:id="11" w:name="_Toc152541693"/>
+      <w:bookmarkStart w:id="14" w:name="_Toc152695080"/>
       <w:r>
         <w:t>Assess</w:t>
       </w:r>
-      <w:bookmarkEnd w:id="11"/>
+      <w:bookmarkEnd w:id="14"/>
     </w:p>
     <w:p>
       <w:pPr>
@@ -3490,11 +3720,11 @@
           <w:numId w:val="69"/>
         </w:numPr>
       </w:pPr>
-      <w:bookmarkStart w:id="12" w:name="_Toc152541694"/>
+      <w:bookmarkStart w:id="15" w:name="_Toc152695081"/>
       <w:r>
         <w:t>Major insights</w:t>
       </w:r>
-      <w:bookmarkEnd w:id="12"/>
+      <w:bookmarkEnd w:id="15"/>
     </w:p>
     <w:p>
       <w:pPr>
@@ -3527,11 +3757,11 @@
         </w:numPr>
         <w:ind w:left="709"/>
       </w:pPr>
-      <w:bookmarkStart w:id="13" w:name="_Toc152541695"/>
+      <w:bookmarkStart w:id="16" w:name="_Toc152695082"/>
       <w:r>
         <w:t>Out-of-sample Predictions</w:t>
       </w:r>
-      <w:bookmarkEnd w:id="13"/>
+      <w:bookmarkEnd w:id="16"/>
     </w:p>
     <w:p>
       <w:pPr>
@@ -3541,11 +3771,11 @@
           <w:numId w:val="69"/>
         </w:numPr>
       </w:pPr>
-      <w:bookmarkStart w:id="14" w:name="_Toc152541696"/>
+      <w:bookmarkStart w:id="17" w:name="_Toc152695083"/>
       <w:r>
         <w:t>Using new data</w:t>
       </w:r>
-      <w:bookmarkEnd w:id="14"/>
+      <w:bookmarkEnd w:id="17"/>
     </w:p>
     <w:p>
       <w:pPr>

</xml_diff>